<commit_message>
formating adventages, some added in docs
</commit_message>
<xml_diff>
--- a/docs/Пояснительная записка.docx
+++ b/docs/Пояснительная записка.docx
@@ -24814,221 +24814,12 @@
     <w:p>
       <w:pPr>
         <w:spacing w:line="360" w:lineRule="auto"/>
-        <w:ind w:firstLine="851"/>
-        <w:rPr>
-          <w:rFonts w:ascii="Times New Roman" w:hAnsi="Times New Roman" w:cs="Times New Roman"/>
-          <w:sz w:val="28"/>
-          <w:szCs w:val="28"/>
-        </w:rPr>
-      </w:pPr>
-    </w:p>
-    <w:p>
-      <w:pPr>
-        <w:spacing w:line="360" w:lineRule="auto"/>
-        <w:ind w:firstLine="851"/>
-        <w:rPr>
-          <w:rFonts w:ascii="Times New Roman" w:hAnsi="Times New Roman" w:cs="Times New Roman"/>
-          <w:sz w:val="28"/>
-          <w:szCs w:val="28"/>
-        </w:rPr>
-      </w:pPr>
-    </w:p>
-    <w:p>
-      <w:pPr>
-        <w:spacing w:line="360" w:lineRule="auto"/>
-        <w:ind w:firstLine="851"/>
-        <w:rPr>
-          <w:rFonts w:ascii="Times New Roman" w:hAnsi="Times New Roman" w:cs="Times New Roman"/>
-          <w:sz w:val="28"/>
-          <w:szCs w:val="28"/>
-        </w:rPr>
-      </w:pPr>
-    </w:p>
-    <w:p>
-      <w:pPr>
-        <w:spacing w:line="360" w:lineRule="auto"/>
-        <w:ind w:firstLine="851"/>
-        <w:rPr>
-          <w:rFonts w:ascii="Times New Roman" w:hAnsi="Times New Roman" w:cs="Times New Roman"/>
-          <w:sz w:val="28"/>
-          <w:szCs w:val="28"/>
-        </w:rPr>
-      </w:pPr>
-    </w:p>
-    <w:p>
-      <w:pPr>
-        <w:spacing w:line="360" w:lineRule="auto"/>
-        <w:ind w:firstLine="851"/>
-        <w:rPr>
-          <w:rFonts w:ascii="Times New Roman" w:hAnsi="Times New Roman" w:cs="Times New Roman"/>
-          <w:sz w:val="28"/>
-          <w:szCs w:val="28"/>
-        </w:rPr>
-      </w:pPr>
-    </w:p>
-    <w:p>
-      <w:pPr>
-        <w:spacing w:line="360" w:lineRule="auto"/>
-        <w:ind w:firstLine="851"/>
-        <w:rPr>
-          <w:rFonts w:ascii="Times New Roman" w:hAnsi="Times New Roman" w:cs="Times New Roman"/>
-          <w:sz w:val="28"/>
-          <w:szCs w:val="28"/>
-        </w:rPr>
-      </w:pPr>
-    </w:p>
-    <w:p>
-      <w:pPr>
-        <w:spacing w:line="360" w:lineRule="auto"/>
-        <w:ind w:firstLine="851"/>
-        <w:rPr>
-          <w:rFonts w:ascii="Times New Roman" w:hAnsi="Times New Roman" w:cs="Times New Roman"/>
-          <w:sz w:val="28"/>
-          <w:szCs w:val="28"/>
-        </w:rPr>
-      </w:pPr>
-    </w:p>
-    <w:p>
-      <w:pPr>
-        <w:spacing w:line="360" w:lineRule="auto"/>
-        <w:ind w:firstLine="851"/>
-        <w:rPr>
-          <w:rFonts w:ascii="Times New Roman" w:hAnsi="Times New Roman" w:cs="Times New Roman"/>
-          <w:sz w:val="28"/>
-          <w:szCs w:val="28"/>
-        </w:rPr>
-      </w:pPr>
-    </w:p>
-    <w:p>
-      <w:pPr>
-        <w:spacing w:line="360" w:lineRule="auto"/>
-        <w:ind w:firstLine="851"/>
-        <w:rPr>
-          <w:rFonts w:ascii="Times New Roman" w:hAnsi="Times New Roman" w:cs="Times New Roman"/>
-          <w:sz w:val="28"/>
-          <w:szCs w:val="28"/>
-        </w:rPr>
-      </w:pPr>
-    </w:p>
-    <w:p>
-      <w:pPr>
-        <w:spacing w:line="360" w:lineRule="auto"/>
-        <w:ind w:firstLine="851"/>
-        <w:rPr>
-          <w:rFonts w:ascii="Times New Roman" w:hAnsi="Times New Roman" w:cs="Times New Roman"/>
-          <w:sz w:val="28"/>
-          <w:szCs w:val="28"/>
-        </w:rPr>
-      </w:pPr>
-    </w:p>
-    <w:p>
-      <w:pPr>
-        <w:spacing w:line="360" w:lineRule="auto"/>
-        <w:ind w:firstLine="851"/>
-        <w:rPr>
-          <w:rFonts w:ascii="Times New Roman" w:hAnsi="Times New Roman" w:cs="Times New Roman"/>
-          <w:sz w:val="28"/>
-          <w:szCs w:val="28"/>
-        </w:rPr>
-      </w:pPr>
-    </w:p>
-    <w:p>
-      <w:pPr>
-        <w:spacing w:line="360" w:lineRule="auto"/>
-        <w:ind w:firstLine="851"/>
-        <w:rPr>
-          <w:rFonts w:ascii="Times New Roman" w:hAnsi="Times New Roman" w:cs="Times New Roman"/>
-          <w:sz w:val="28"/>
-          <w:szCs w:val="28"/>
-        </w:rPr>
-      </w:pPr>
-    </w:p>
-    <w:p>
-      <w:pPr>
-        <w:spacing w:line="360" w:lineRule="auto"/>
-        <w:ind w:firstLine="851"/>
-        <w:rPr>
-          <w:rFonts w:ascii="Times New Roman" w:hAnsi="Times New Roman" w:cs="Times New Roman"/>
-          <w:sz w:val="28"/>
-          <w:szCs w:val="28"/>
-        </w:rPr>
-      </w:pPr>
-    </w:p>
-    <w:p>
-      <w:pPr>
-        <w:spacing w:line="360" w:lineRule="auto"/>
-        <w:ind w:firstLine="851"/>
-        <w:rPr>
-          <w:rFonts w:ascii="Times New Roman" w:hAnsi="Times New Roman" w:cs="Times New Roman"/>
-          <w:sz w:val="28"/>
-          <w:szCs w:val="28"/>
-        </w:rPr>
-      </w:pPr>
-    </w:p>
-    <w:p>
-      <w:pPr>
-        <w:spacing w:line="360" w:lineRule="auto"/>
-        <w:ind w:firstLine="851"/>
-        <w:rPr>
-          <w:rFonts w:ascii="Times New Roman" w:hAnsi="Times New Roman" w:cs="Times New Roman"/>
-          <w:sz w:val="28"/>
-          <w:szCs w:val="28"/>
-        </w:rPr>
-      </w:pPr>
-    </w:p>
-    <w:p>
-      <w:pPr>
-        <w:spacing w:line="360" w:lineRule="auto"/>
-        <w:ind w:firstLine="851"/>
-        <w:rPr>
-          <w:rFonts w:ascii="Times New Roman" w:hAnsi="Times New Roman" w:cs="Times New Roman"/>
-          <w:sz w:val="28"/>
-          <w:szCs w:val="28"/>
-        </w:rPr>
-      </w:pPr>
-    </w:p>
-    <w:p>
-      <w:pPr>
-        <w:spacing w:line="360" w:lineRule="auto"/>
-        <w:ind w:firstLine="851"/>
-        <w:rPr>
-          <w:rFonts w:ascii="Times New Roman" w:hAnsi="Times New Roman" w:cs="Times New Roman"/>
-          <w:sz w:val="28"/>
-          <w:szCs w:val="28"/>
-        </w:rPr>
-      </w:pPr>
-    </w:p>
-    <w:p>
-      <w:pPr>
-        <w:spacing w:line="360" w:lineRule="auto"/>
-        <w:ind w:firstLine="851"/>
-        <w:rPr>
-          <w:rFonts w:ascii="Times New Roman" w:hAnsi="Times New Roman" w:cs="Times New Roman"/>
-          <w:sz w:val="28"/>
-          <w:szCs w:val="28"/>
-        </w:rPr>
-      </w:pPr>
-    </w:p>
-    <w:p>
-      <w:pPr>
-        <w:spacing w:line="360" w:lineRule="auto"/>
-        <w:ind w:firstLine="851"/>
-        <w:rPr>
-          <w:rFonts w:ascii="Times New Roman" w:hAnsi="Times New Roman" w:cs="Times New Roman"/>
-          <w:sz w:val="28"/>
-          <w:szCs w:val="28"/>
-        </w:rPr>
-      </w:pPr>
-    </w:p>
-    <w:p>
-      <w:pPr>
-        <w:spacing w:line="360" w:lineRule="auto"/>
-        <w:ind w:firstLine="851"/>
         <w:rPr>
           <w:rFonts w:ascii="Times New Roman" w:hAnsi="Times New Roman" w:cs="Times New Roman"/>
           <w:b/>
           <w:sz w:val="28"/>
           <w:szCs w:val="28"/>
+          <w:lang w:val="en-US"/>
         </w:rPr>
       </w:pPr>
       <w:r>
@@ -25038,103 +24829,47 @@
           <w:sz w:val="28"/>
           <w:szCs w:val="28"/>
         </w:rPr>
-        <w:t>Заключение</w:t>
-      </w:r>
-    </w:p>
-    <w:p>
-      <w:pPr>
-        <w:spacing w:line="360" w:lineRule="auto"/>
-        <w:ind w:firstLine="851"/>
-        <w:rPr>
-          <w:rFonts w:ascii="Times New Roman" w:hAnsi="Times New Roman" w:cs="Times New Roman"/>
-          <w:sz w:val="28"/>
-          <w:szCs w:val="28"/>
-        </w:rPr>
-      </w:pPr>
-      <w:r>
-        <w:rPr>
-          <w:rFonts w:ascii="Times New Roman" w:hAnsi="Times New Roman" w:cs="Times New Roman"/>
-          <w:sz w:val="28"/>
-          <w:szCs w:val="28"/>
-        </w:rPr>
         <w:lastRenderedPageBreak/>
-        <w:t>В ходе выполнения проектного задания были достигнуты следующие цели:</w:t>
-      </w:r>
-    </w:p>
-    <w:p>
-      <w:pPr>
-        <w:pStyle w:val="a7"/>
-        <w:numPr>
-          <w:ilvl w:val="0"/>
-          <w:numId w:val="3"/>
-        </w:numPr>
-        <w:spacing w:line="360" w:lineRule="auto"/>
-        <w:ind w:left="0" w:firstLine="851"/>
-        <w:rPr>
-          <w:rFonts w:ascii="Times New Roman" w:hAnsi="Times New Roman" w:cs="Times New Roman"/>
-          <w:sz w:val="28"/>
-          <w:szCs w:val="28"/>
-        </w:rPr>
-      </w:pPr>
-      <w:r>
-        <w:rPr>
-          <w:rFonts w:ascii="Times New Roman" w:hAnsi="Times New Roman" w:cs="Times New Roman"/>
-          <w:sz w:val="28"/>
-          <w:szCs w:val="28"/>
-        </w:rPr>
-        <w:t xml:space="preserve">Был проведен анализ современных средств для реализации продуктов компании, а именно торговые площадки, </w:t>
-      </w:r>
-      <w:proofErr w:type="gramStart"/>
-      <w:r>
-        <w:rPr>
-          <w:rFonts w:ascii="Times New Roman" w:hAnsi="Times New Roman" w:cs="Times New Roman"/>
-          <w:sz w:val="28"/>
-          <w:szCs w:val="28"/>
-        </w:rPr>
-        <w:t>интернет-сервисы</w:t>
-      </w:r>
-      <w:proofErr w:type="gramEnd"/>
-      <w:r>
-        <w:rPr>
-          <w:rFonts w:ascii="Times New Roman" w:hAnsi="Times New Roman" w:cs="Times New Roman"/>
-          <w:sz w:val="28"/>
-          <w:szCs w:val="28"/>
-        </w:rPr>
-        <w:t xml:space="preserve"> для размещения объявлений о товарах, фирмы по утилизации оборудования. В результате была выбрана разработка собственного веб-сайта для  продажи офисной техники и сетевого оборудования компании.</w:t>
-      </w:r>
-    </w:p>
-    <w:p>
-      <w:pPr>
-        <w:pStyle w:val="a7"/>
-        <w:numPr>
-          <w:ilvl w:val="0"/>
-          <w:numId w:val="3"/>
-        </w:numPr>
-        <w:spacing w:line="360" w:lineRule="auto"/>
-        <w:ind w:left="0" w:firstLine="851"/>
-        <w:rPr>
-          <w:rFonts w:ascii="Times New Roman" w:hAnsi="Times New Roman" w:cs="Times New Roman"/>
-          <w:sz w:val="28"/>
-          <w:szCs w:val="28"/>
-        </w:rPr>
-      </w:pPr>
-      <w:r>
-        <w:rPr>
-          <w:rFonts w:ascii="Times New Roman" w:hAnsi="Times New Roman" w:cs="Times New Roman"/>
-          <w:sz w:val="28"/>
-          <w:szCs w:val="28"/>
-        </w:rPr>
-        <w:t xml:space="preserve">В ходе выполнения проектного задания удалось изучить и освоить такие прикладные программные продукты как среда разработки </w:t>
-      </w:r>
-      <w:r>
-        <w:rPr>
-          <w:rFonts w:ascii="Times New Roman" w:hAnsi="Times New Roman" w:cs="Times New Roman"/>
-          <w:sz w:val="28"/>
-          <w:szCs w:val="28"/>
-          <w:lang w:val="en-US"/>
-        </w:rPr>
-        <w:t>Visual</w:t>
-      </w:r>
+        <w:t xml:space="preserve">Компонент </w:t>
+      </w:r>
+      <w:r>
+        <w:rPr>
+          <w:rFonts w:ascii="Times New Roman" w:hAnsi="Times New Roman" w:cs="Times New Roman"/>
+          <w:b/>
+          <w:sz w:val="28"/>
+          <w:szCs w:val="28"/>
+          <w:lang w:val="en-US"/>
+        </w:rPr>
+        <w:t>Adventages.js</w:t>
+      </w:r>
+    </w:p>
+    <w:p>
+      <w:pPr>
+        <w:spacing w:line="360" w:lineRule="auto"/>
+        <w:rPr>
+          <w:rFonts w:ascii="Times New Roman" w:hAnsi="Times New Roman" w:cs="Times New Roman"/>
+          <w:sz w:val="28"/>
+          <w:szCs w:val="28"/>
+        </w:rPr>
+      </w:pPr>
+      <w:r>
+        <w:rPr>
+          <w:rFonts w:ascii="Times New Roman" w:hAnsi="Times New Roman" w:cs="Times New Roman"/>
+          <w:sz w:val="28"/>
+          <w:szCs w:val="28"/>
+        </w:rPr>
+        <w:t xml:space="preserve">Код </w:t>
+      </w:r>
+      <w:proofErr w:type="spellStart"/>
+      <w:r>
+        <w:rPr>
+          <w:rFonts w:ascii="Times New Roman" w:hAnsi="Times New Roman" w:cs="Times New Roman"/>
+          <w:sz w:val="28"/>
+          <w:szCs w:val="28"/>
+        </w:rPr>
+        <w:t>компонета</w:t>
+      </w:r>
+      <w:proofErr w:type="spellEnd"/>
       <w:r>
         <w:rPr>
           <w:rFonts w:ascii="Times New Roman" w:hAnsi="Times New Roman" w:cs="Times New Roman"/>
@@ -25143,15 +24878,36 @@
         </w:rPr>
         <w:t xml:space="preserve"> </w:t>
       </w:r>
-      <w:r>
-        <w:rPr>
-          <w:rFonts w:ascii="Times New Roman" w:hAnsi="Times New Roman" w:cs="Times New Roman"/>
-          <w:sz w:val="28"/>
-          <w:szCs w:val="28"/>
-          <w:lang w:val="en-US"/>
-        </w:rPr>
-        <w:t>Studio</w:t>
-      </w:r>
+      <w:proofErr w:type="spellStart"/>
+      <w:r>
+        <w:rPr>
+          <w:rFonts w:ascii="Times New Roman" w:hAnsi="Times New Roman" w:cs="Times New Roman"/>
+          <w:sz w:val="28"/>
+          <w:szCs w:val="28"/>
+          <w:lang w:val="en-US"/>
+        </w:rPr>
+        <w:t>Adventages</w:t>
+      </w:r>
+      <w:proofErr w:type="spellEnd"/>
+      <w:r>
+        <w:rPr>
+          <w:rFonts w:ascii="Times New Roman" w:hAnsi="Times New Roman" w:cs="Times New Roman"/>
+          <w:sz w:val="28"/>
+          <w:szCs w:val="28"/>
+        </w:rPr>
+        <w:t>.</w:t>
+      </w:r>
+      <w:proofErr w:type="spellStart"/>
+      <w:r>
+        <w:rPr>
+          <w:rFonts w:ascii="Times New Roman" w:hAnsi="Times New Roman" w:cs="Times New Roman"/>
+          <w:sz w:val="28"/>
+          <w:szCs w:val="28"/>
+          <w:lang w:val="en-US"/>
+        </w:rPr>
+        <w:t>js</w:t>
+      </w:r>
+      <w:proofErr w:type="spellEnd"/>
       <w:r>
         <w:rPr>
           <w:rFonts w:ascii="Times New Roman" w:hAnsi="Times New Roman" w:cs="Times New Roman"/>
@@ -25165,97 +24921,16 @@
           <w:rFonts w:ascii="Times New Roman" w:hAnsi="Times New Roman" w:cs="Times New Roman"/>
           <w:sz w:val="28"/>
           <w:szCs w:val="28"/>
-          <w:lang w:val="en-US"/>
-        </w:rPr>
-        <w:t>Code</w:t>
-      </w:r>
-      <w:r>
-        <w:rPr>
-          <w:rFonts w:ascii="Times New Roman" w:hAnsi="Times New Roman" w:cs="Times New Roman"/>
-          <w:sz w:val="28"/>
-          <w:szCs w:val="28"/>
-        </w:rPr>
-        <w:t xml:space="preserve">, </w:t>
-      </w:r>
-      <w:proofErr w:type="spellStart"/>
-      <w:r>
-        <w:rPr>
-          <w:rFonts w:ascii="Times New Roman" w:hAnsi="Times New Roman" w:cs="Times New Roman"/>
-          <w:sz w:val="28"/>
-          <w:szCs w:val="28"/>
-        </w:rPr>
-        <w:t>фреймворк</w:t>
-      </w:r>
-      <w:proofErr w:type="spellEnd"/>
-      <w:r>
-        <w:rPr>
-          <w:rFonts w:ascii="Times New Roman" w:hAnsi="Times New Roman" w:cs="Times New Roman"/>
-          <w:sz w:val="28"/>
-          <w:szCs w:val="28"/>
-        </w:rPr>
-        <w:t xml:space="preserve"> </w:t>
-      </w:r>
-      <w:r>
-        <w:rPr>
-          <w:rFonts w:ascii="Times New Roman" w:hAnsi="Times New Roman" w:cs="Times New Roman"/>
-          <w:sz w:val="28"/>
-          <w:szCs w:val="28"/>
-          <w:lang w:val="en-US"/>
-        </w:rPr>
-        <w:t>React</w:t>
-      </w:r>
-      <w:r>
-        <w:rPr>
-          <w:rFonts w:ascii="Times New Roman" w:hAnsi="Times New Roman" w:cs="Times New Roman"/>
-          <w:sz w:val="28"/>
-          <w:szCs w:val="28"/>
-        </w:rPr>
-        <w:t xml:space="preserve">, распределенная система управления версиями </w:t>
-      </w:r>
-      <w:proofErr w:type="spellStart"/>
-      <w:r>
-        <w:rPr>
-          <w:rFonts w:ascii="Times New Roman" w:hAnsi="Times New Roman" w:cs="Times New Roman"/>
-          <w:sz w:val="28"/>
-          <w:szCs w:val="28"/>
-          <w:lang w:val="en-US"/>
-        </w:rPr>
-        <w:t>Git</w:t>
-      </w:r>
-      <w:proofErr w:type="spellEnd"/>
-      <w:r>
-        <w:rPr>
-          <w:rFonts w:ascii="Times New Roman" w:hAnsi="Times New Roman" w:cs="Times New Roman"/>
-          <w:sz w:val="28"/>
-          <w:szCs w:val="28"/>
-        </w:rPr>
-        <w:t xml:space="preserve">, язык программирования </w:t>
-      </w:r>
-      <w:r>
-        <w:rPr>
-          <w:rFonts w:ascii="Times New Roman" w:hAnsi="Times New Roman" w:cs="Times New Roman"/>
-          <w:sz w:val="28"/>
-          <w:szCs w:val="28"/>
-          <w:lang w:val="en-US"/>
-        </w:rPr>
-        <w:t>JavaScript</w:t>
-      </w:r>
-      <w:r>
-        <w:rPr>
-          <w:rFonts w:ascii="Times New Roman" w:hAnsi="Times New Roman" w:cs="Times New Roman"/>
-          <w:sz w:val="28"/>
-          <w:szCs w:val="28"/>
-        </w:rPr>
-        <w:t xml:space="preserve">, формальный язык декодирования и описания внешнего вида документа </w:t>
-      </w:r>
-      <w:r>
-        <w:rPr>
-          <w:rFonts w:ascii="Times New Roman" w:hAnsi="Times New Roman" w:cs="Times New Roman"/>
-          <w:sz w:val="28"/>
-          <w:szCs w:val="28"/>
-          <w:lang w:val="en-US"/>
-        </w:rPr>
-        <w:t>CSS</w:t>
+        </w:rPr>
+        <w:t xml:space="preserve">представлен на рисунках </w:t>
+      </w:r>
+      <w:r>
+        <w:rPr>
+          <w:rFonts w:ascii="Times New Roman" w:hAnsi="Times New Roman" w:cs="Times New Roman"/>
+          <w:sz w:val="28"/>
+          <w:szCs w:val="28"/>
+        </w:rPr>
+        <w:t>11</w:t>
       </w:r>
       <w:r>
         <w:rPr>
@@ -25268,51 +24943,55 @@
     </w:p>
     <w:p>
       <w:pPr>
-        <w:pStyle w:val="a7"/>
-        <w:numPr>
-          <w:ilvl w:val="0"/>
-          <w:numId w:val="3"/>
-        </w:numPr>
-        <w:spacing w:line="360" w:lineRule="auto"/>
-        <w:ind w:left="0" w:firstLine="851"/>
-        <w:rPr>
-          <w:rFonts w:ascii="Times New Roman" w:hAnsi="Times New Roman" w:cs="Times New Roman"/>
-          <w:sz w:val="28"/>
-          <w:szCs w:val="28"/>
-        </w:rPr>
-      </w:pPr>
-      <w:r>
-        <w:rPr>
-          <w:rFonts w:ascii="Times New Roman" w:hAnsi="Times New Roman" w:cs="Times New Roman"/>
-          <w:sz w:val="28"/>
-          <w:szCs w:val="28"/>
-        </w:rPr>
-        <w:t>С использованием указанных продуктов был разработан веб-сайт по продаже офисной техники и сетевого оборудования компании</w:t>
-      </w:r>
-      <w:r>
-        <w:rPr>
-          <w:rFonts w:ascii="Times New Roman" w:hAnsi="Times New Roman" w:cs="Times New Roman"/>
-          <w:sz w:val="28"/>
-          <w:szCs w:val="28"/>
-        </w:rPr>
-        <w:t>, отвечающий требованиям удобства и простоты  использования пользователем, а также обеспечения выполнения основной задачи данного проекта по реализации</w:t>
-      </w:r>
-      <w:r>
-        <w:rPr>
-          <w:rFonts w:ascii="Times New Roman" w:hAnsi="Times New Roman" w:cs="Times New Roman"/>
-          <w:sz w:val="28"/>
-          <w:szCs w:val="28"/>
-        </w:rPr>
-        <w:t xml:space="preserve"> излишков техники и</w:t>
-      </w:r>
-      <w:r>
-        <w:rPr>
-          <w:rFonts w:ascii="Times New Roman" w:hAnsi="Times New Roman" w:cs="Times New Roman"/>
-          <w:sz w:val="28"/>
-          <w:szCs w:val="28"/>
-        </w:rPr>
-        <w:t xml:space="preserve"> устаревшего оборудования</w:t>
-      </w:r>
+        <w:spacing w:line="360" w:lineRule="auto"/>
+        <w:rPr>
+          <w:rFonts w:ascii="Times New Roman" w:hAnsi="Times New Roman" w:cs="Times New Roman"/>
+          <w:sz w:val="28"/>
+          <w:szCs w:val="28"/>
+        </w:rPr>
+      </w:pPr>
+      <w:r>
+        <w:rPr>
+          <w:rFonts w:ascii="Times New Roman" w:hAnsi="Times New Roman" w:cs="Times New Roman"/>
+          <w:sz w:val="28"/>
+          <w:szCs w:val="28"/>
+        </w:rPr>
+        <w:t xml:space="preserve">Строка 1 - </w:t>
+      </w:r>
+      <w:r>
+        <w:rPr>
+          <w:rFonts w:ascii="Times New Roman" w:hAnsi="Times New Roman" w:cs="Times New Roman"/>
+          <w:sz w:val="28"/>
+          <w:szCs w:val="28"/>
+        </w:rPr>
+        <w:t>Импорт стилей</w:t>
+      </w:r>
+      <w:r>
+        <w:rPr>
+          <w:rFonts w:ascii="Times New Roman" w:hAnsi="Times New Roman" w:cs="Times New Roman"/>
+          <w:sz w:val="28"/>
+          <w:szCs w:val="28"/>
+        </w:rPr>
+        <w:t xml:space="preserve">. </w:t>
+      </w:r>
+      <w:r>
+        <w:rPr>
+          <w:rFonts w:ascii="Times New Roman" w:hAnsi="Times New Roman" w:cs="Times New Roman"/>
+          <w:sz w:val="28"/>
+          <w:szCs w:val="28"/>
+        </w:rPr>
+        <w:t xml:space="preserve">Этот импорт загружает CSS-файл, содержащий стили для компонента </w:t>
+      </w:r>
+      <w:proofErr w:type="spellStart"/>
+      <w:r>
+        <w:rPr>
+          <w:rFonts w:ascii="Times New Roman" w:hAnsi="Times New Roman" w:cs="Times New Roman"/>
+          <w:sz w:val="28"/>
+          <w:szCs w:val="28"/>
+        </w:rPr>
+        <w:t>Adventages</w:t>
+      </w:r>
+      <w:proofErr w:type="spellEnd"/>
       <w:r>
         <w:rPr>
           <w:rFonts w:ascii="Times New Roman" w:hAnsi="Times New Roman" w:cs="Times New Roman"/>
@@ -25324,157 +25003,55 @@
     </w:p>
     <w:p>
       <w:pPr>
-        <w:pStyle w:val="a7"/>
-        <w:numPr>
-          <w:ilvl w:val="0"/>
-          <w:numId w:val="3"/>
-        </w:numPr>
-        <w:spacing w:line="360" w:lineRule="auto"/>
-        <w:ind w:left="0" w:firstLine="851"/>
-        <w:rPr>
-          <w:rFonts w:ascii="Times New Roman" w:hAnsi="Times New Roman" w:cs="Times New Roman"/>
-          <w:sz w:val="28"/>
-          <w:szCs w:val="28"/>
-        </w:rPr>
-      </w:pPr>
-      <w:r>
-        <w:rPr>
-          <w:rFonts w:ascii="Times New Roman" w:hAnsi="Times New Roman" w:cs="Times New Roman"/>
-          <w:sz w:val="28"/>
-          <w:szCs w:val="28"/>
-        </w:rPr>
-        <w:t>По итогам выполнения проекта был выявлен перечень улучшений:</w:t>
-      </w:r>
-    </w:p>
-    <w:p>
-      <w:pPr>
-        <w:pStyle w:val="a7"/>
-        <w:numPr>
-          <w:ilvl w:val="0"/>
-          <w:numId w:val="4"/>
-        </w:numPr>
-        <w:spacing w:line="360" w:lineRule="auto"/>
-        <w:ind w:left="0" w:firstLine="851"/>
-        <w:rPr>
-          <w:rFonts w:ascii="Times New Roman" w:hAnsi="Times New Roman" w:cs="Times New Roman"/>
-          <w:sz w:val="28"/>
-          <w:szCs w:val="28"/>
-        </w:rPr>
-      </w:pPr>
-      <w:r>
-        <w:rPr>
-          <w:rFonts w:ascii="Times New Roman" w:hAnsi="Times New Roman" w:cs="Times New Roman"/>
-          <w:sz w:val="28"/>
-          <w:szCs w:val="28"/>
-        </w:rPr>
-        <w:t>добавление обратной связи при взаимодействии клиента с веб-сайтом в виде комментариев и оценки продукта.</w:t>
-      </w:r>
-    </w:p>
-    <w:p>
-      <w:pPr>
-        <w:pStyle w:val="a7"/>
-        <w:numPr>
-          <w:ilvl w:val="0"/>
-          <w:numId w:val="4"/>
-        </w:numPr>
-        <w:spacing w:line="360" w:lineRule="auto"/>
-        <w:ind w:left="0" w:firstLine="851"/>
-        <w:rPr>
-          <w:rFonts w:ascii="Times New Roman" w:hAnsi="Times New Roman" w:cs="Times New Roman"/>
-          <w:sz w:val="28"/>
-          <w:szCs w:val="28"/>
-        </w:rPr>
-      </w:pPr>
-      <w:r>
-        <w:rPr>
-          <w:rFonts w:ascii="Times New Roman" w:hAnsi="Times New Roman" w:cs="Times New Roman"/>
-          <w:sz w:val="28"/>
-          <w:szCs w:val="28"/>
-        </w:rPr>
-        <w:t>добавление страницы «О нас» для улучшения лояльности клиента</w:t>
-      </w:r>
-    </w:p>
-    <w:p>
-      <w:pPr>
-        <w:pStyle w:val="a7"/>
-        <w:numPr>
-          <w:ilvl w:val="0"/>
-          <w:numId w:val="4"/>
-        </w:numPr>
-        <w:spacing w:line="360" w:lineRule="auto"/>
-        <w:ind w:left="0" w:firstLine="851"/>
-        <w:rPr>
-          <w:rFonts w:ascii="Times New Roman" w:hAnsi="Times New Roman" w:cs="Times New Roman"/>
-          <w:sz w:val="28"/>
-          <w:szCs w:val="28"/>
-        </w:rPr>
-      </w:pPr>
-      <w:r>
-        <w:rPr>
-          <w:rFonts w:ascii="Times New Roman" w:hAnsi="Times New Roman" w:cs="Times New Roman"/>
-          <w:sz w:val="28"/>
-          <w:szCs w:val="28"/>
-        </w:rPr>
-        <w:t>возможность авторизации клиента для сохранения личной информации о клиенте.</w:t>
-      </w:r>
-    </w:p>
-    <w:p>
-      <w:pPr>
-        <w:pStyle w:val="a7"/>
-        <w:numPr>
-          <w:ilvl w:val="0"/>
-          <w:numId w:val="4"/>
-        </w:numPr>
-        <w:spacing w:line="360" w:lineRule="auto"/>
-        <w:ind w:left="0" w:firstLine="851"/>
-        <w:rPr>
-          <w:rFonts w:ascii="Times New Roman" w:hAnsi="Times New Roman" w:cs="Times New Roman"/>
-          <w:sz w:val="28"/>
-          <w:szCs w:val="28"/>
-        </w:rPr>
-      </w:pPr>
-      <w:r>
-        <w:rPr>
-          <w:rFonts w:ascii="Times New Roman" w:hAnsi="Times New Roman" w:cs="Times New Roman"/>
-          <w:sz w:val="28"/>
-          <w:szCs w:val="28"/>
-        </w:rPr>
-        <w:t xml:space="preserve">Использование препроцессора </w:t>
-      </w:r>
-      <w:r>
-        <w:rPr>
-          <w:rFonts w:ascii="Times New Roman" w:hAnsi="Times New Roman" w:cs="Times New Roman"/>
-          <w:sz w:val="28"/>
-          <w:szCs w:val="28"/>
-          <w:lang w:val="en-US"/>
-        </w:rPr>
-        <w:t>SASS</w:t>
-      </w:r>
-      <w:r>
-        <w:rPr>
-          <w:rFonts w:ascii="Times New Roman" w:hAnsi="Times New Roman" w:cs="Times New Roman"/>
-          <w:sz w:val="28"/>
-          <w:szCs w:val="28"/>
-        </w:rPr>
-        <w:t xml:space="preserve"> </w:t>
-      </w:r>
-      <w:r>
-        <w:rPr>
-          <w:rFonts w:ascii="Times New Roman" w:hAnsi="Times New Roman" w:cs="Times New Roman"/>
-          <w:sz w:val="28"/>
-          <w:szCs w:val="28"/>
-        </w:rPr>
-        <w:t xml:space="preserve">для визуализации </w:t>
-      </w:r>
-      <w:r>
-        <w:rPr>
-          <w:rFonts w:ascii="Times New Roman" w:hAnsi="Times New Roman" w:cs="Times New Roman"/>
-          <w:sz w:val="28"/>
-          <w:szCs w:val="28"/>
-          <w:lang w:val="en-US"/>
-        </w:rPr>
-        <w:t>HTML</w:t>
-      </w:r>
+        <w:spacing w:line="360" w:lineRule="auto"/>
+        <w:rPr>
+          <w:rFonts w:ascii="Times New Roman" w:hAnsi="Times New Roman" w:cs="Times New Roman"/>
+          <w:sz w:val="28"/>
+          <w:szCs w:val="28"/>
+        </w:rPr>
+      </w:pPr>
+      <w:r>
+        <w:rPr>
+          <w:rFonts w:ascii="Times New Roman" w:hAnsi="Times New Roman" w:cs="Times New Roman"/>
+          <w:sz w:val="28"/>
+          <w:szCs w:val="28"/>
+        </w:rPr>
+        <w:t xml:space="preserve">Строка 3 - </w:t>
+      </w:r>
+      <w:r>
+        <w:rPr>
+          <w:rFonts w:ascii="Times New Roman" w:hAnsi="Times New Roman" w:cs="Times New Roman"/>
+          <w:sz w:val="28"/>
+          <w:szCs w:val="28"/>
+        </w:rPr>
+        <w:t>Определение компонента</w:t>
+      </w:r>
+      <w:r>
+        <w:rPr>
+          <w:rFonts w:ascii="Times New Roman" w:hAnsi="Times New Roman" w:cs="Times New Roman"/>
+          <w:sz w:val="28"/>
+          <w:szCs w:val="28"/>
+        </w:rPr>
+        <w:t xml:space="preserve">. </w:t>
+      </w:r>
+      <w:r>
+        <w:rPr>
+          <w:rFonts w:ascii="Times New Roman" w:hAnsi="Times New Roman" w:cs="Times New Roman"/>
+          <w:sz w:val="28"/>
+          <w:szCs w:val="28"/>
+        </w:rPr>
+        <w:t xml:space="preserve">Здесь мы определяем функциональный компонент </w:t>
+      </w:r>
+      <w:proofErr w:type="spellStart"/>
+      <w:r>
+        <w:rPr>
+          <w:rFonts w:ascii="Times New Roman" w:hAnsi="Times New Roman" w:cs="Times New Roman"/>
+          <w:sz w:val="28"/>
+          <w:szCs w:val="28"/>
+        </w:rPr>
+        <w:t>Adventages</w:t>
+      </w:r>
+      <w:proofErr w:type="spellEnd"/>
       <w:r>
         <w:rPr>
           <w:rFonts w:ascii="Times New Roman" w:hAnsi="Times New Roman" w:cs="Times New Roman"/>
@@ -25487,401 +25064,404 @@
     <w:p>
       <w:pPr>
         <w:spacing w:line="360" w:lineRule="auto"/>
-        <w:ind w:firstLine="851"/>
-        <w:rPr>
-          <w:rFonts w:ascii="Times New Roman" w:hAnsi="Times New Roman" w:cs="Times New Roman"/>
-          <w:sz w:val="28"/>
-          <w:szCs w:val="28"/>
-        </w:rPr>
-      </w:pPr>
-    </w:p>
-    <w:p>
-      <w:pPr>
-        <w:spacing w:line="360" w:lineRule="auto"/>
-        <w:ind w:firstLine="851"/>
-        <w:rPr>
-          <w:rFonts w:ascii="Times New Roman" w:hAnsi="Times New Roman" w:cs="Times New Roman"/>
-          <w:sz w:val="28"/>
-          <w:szCs w:val="28"/>
-          <w:lang w:val="en-US"/>
-        </w:rPr>
-      </w:pPr>
-    </w:p>
-    <w:p>
-      <w:pPr>
-        <w:spacing w:line="360" w:lineRule="auto"/>
-        <w:ind w:firstLine="851"/>
-        <w:rPr>
-          <w:rFonts w:ascii="Times New Roman" w:hAnsi="Times New Roman" w:cs="Times New Roman"/>
-          <w:b/>
-          <w:sz w:val="28"/>
-          <w:szCs w:val="28"/>
-        </w:rPr>
-      </w:pPr>
-      <w:r>
-        <w:rPr>
-          <w:rFonts w:ascii="Times New Roman" w:hAnsi="Times New Roman" w:cs="Times New Roman"/>
-          <w:b/>
-          <w:sz w:val="28"/>
-          <w:szCs w:val="28"/>
-        </w:rPr>
-        <w:t>Список и</w:t>
-      </w:r>
-      <w:r>
-        <w:rPr>
-          <w:rFonts w:ascii="Times New Roman" w:hAnsi="Times New Roman" w:cs="Times New Roman"/>
-          <w:b/>
-          <w:sz w:val="28"/>
-          <w:szCs w:val="28"/>
-        </w:rPr>
-        <w:t>спользуемой</w:t>
-      </w:r>
-      <w:r>
-        <w:rPr>
-          <w:rFonts w:ascii="Times New Roman" w:hAnsi="Times New Roman" w:cs="Times New Roman"/>
-          <w:b/>
-          <w:sz w:val="28"/>
-          <w:szCs w:val="28"/>
-        </w:rPr>
-        <w:t xml:space="preserve"> литературы</w:t>
-      </w:r>
-    </w:p>
-    <w:p>
-      <w:pPr>
-        <w:pStyle w:val="a7"/>
-        <w:numPr>
-          <w:ilvl w:val="0"/>
-          <w:numId w:val="5"/>
-        </w:numPr>
-        <w:spacing w:line="360" w:lineRule="auto"/>
-        <w:ind w:left="0" w:firstLine="851"/>
-        <w:rPr>
-          <w:rFonts w:ascii="Times New Roman" w:hAnsi="Times New Roman" w:cs="Times New Roman"/>
-          <w:sz w:val="28"/>
-          <w:szCs w:val="28"/>
-        </w:rPr>
-      </w:pPr>
-      <w:hyperlink r:id="rId18" w:history="1">
-        <w:r>
-          <w:rPr>
-            <w:rStyle w:val="a8"/>
-            <w:rFonts w:ascii="Times New Roman" w:hAnsi="Times New Roman" w:cs="Times New Roman"/>
-            <w:sz w:val="28"/>
-            <w:szCs w:val="28"/>
-          </w:rPr>
-          <w:t>https://blog.skillfactory.ru/glossary/ide/</w:t>
-        </w:r>
-      </w:hyperlink>
-    </w:p>
-    <w:p>
-      <w:pPr>
-        <w:pStyle w:val="a7"/>
-        <w:numPr>
-          <w:ilvl w:val="0"/>
-          <w:numId w:val="5"/>
-        </w:numPr>
-        <w:spacing w:line="360" w:lineRule="auto"/>
-        <w:ind w:left="0" w:firstLine="851"/>
-        <w:rPr>
-          <w:rFonts w:ascii="Times New Roman" w:hAnsi="Times New Roman" w:cs="Times New Roman"/>
-          <w:sz w:val="28"/>
-          <w:szCs w:val="28"/>
-        </w:rPr>
-      </w:pPr>
-      <w:hyperlink r:id="rId19" w:history="1">
-        <w:r>
-          <w:rPr>
-            <w:rStyle w:val="a8"/>
-            <w:rFonts w:ascii="Times New Roman" w:hAnsi="Times New Roman" w:cs="Times New Roman"/>
-            <w:sz w:val="28"/>
-            <w:szCs w:val="28"/>
-          </w:rPr>
-          <w:t>https://aws.amazon.com/ru/what-is/ide/</w:t>
-        </w:r>
-      </w:hyperlink>
-    </w:p>
-    <w:p>
-      <w:pPr>
-        <w:pStyle w:val="a7"/>
-        <w:numPr>
-          <w:ilvl w:val="0"/>
-          <w:numId w:val="5"/>
-        </w:numPr>
-        <w:spacing w:line="360" w:lineRule="auto"/>
-        <w:ind w:left="0" w:firstLine="851"/>
-        <w:rPr>
-          <w:rFonts w:ascii="Times New Roman" w:hAnsi="Times New Roman" w:cs="Times New Roman"/>
-          <w:sz w:val="28"/>
-          <w:szCs w:val="28"/>
-        </w:rPr>
-      </w:pPr>
-      <w:hyperlink r:id="rId20" w:history="1">
-        <w:r>
-          <w:rPr>
-            <w:rStyle w:val="a8"/>
-            <w:rFonts w:ascii="Times New Roman" w:hAnsi="Times New Roman" w:cs="Times New Roman"/>
-            <w:sz w:val="28"/>
-            <w:szCs w:val="28"/>
-          </w:rPr>
-          <w:t>https://blog.geekbrains.by/top-11-luchshih-ide-i-redaktorov-koda-javascript/</w:t>
-        </w:r>
-      </w:hyperlink>
-    </w:p>
-    <w:p>
-      <w:pPr>
-        <w:pStyle w:val="a7"/>
-        <w:numPr>
-          <w:ilvl w:val="0"/>
-          <w:numId w:val="5"/>
-        </w:numPr>
-        <w:spacing w:line="360" w:lineRule="auto"/>
-        <w:ind w:left="0" w:firstLine="851"/>
-        <w:rPr>
-          <w:rFonts w:ascii="Times New Roman" w:hAnsi="Times New Roman" w:cs="Times New Roman"/>
-          <w:sz w:val="28"/>
-          <w:szCs w:val="28"/>
-        </w:rPr>
-      </w:pPr>
-      <w:hyperlink r:id="rId21" w:history="1">
-        <w:r>
-          <w:rPr>
-            <w:rStyle w:val="a8"/>
-            <w:rFonts w:ascii="Times New Roman" w:hAnsi="Times New Roman" w:cs="Times New Roman"/>
-            <w:sz w:val="28"/>
-            <w:szCs w:val="28"/>
-          </w:rPr>
-          <w:t>https://ru.hexlet.io/blog/posts/yazyki-programmirovaniya-dlya-sozdaniya-saytov</w:t>
-        </w:r>
-      </w:hyperlink>
-    </w:p>
-    <w:p>
-      <w:pPr>
-        <w:pStyle w:val="a7"/>
-        <w:numPr>
-          <w:ilvl w:val="0"/>
-          <w:numId w:val="5"/>
-        </w:numPr>
-        <w:spacing w:line="360" w:lineRule="auto"/>
-        <w:ind w:left="0" w:firstLine="851"/>
-        <w:rPr>
-          <w:rFonts w:ascii="Times New Roman" w:hAnsi="Times New Roman" w:cs="Times New Roman"/>
-          <w:sz w:val="28"/>
-          <w:szCs w:val="28"/>
-        </w:rPr>
-      </w:pPr>
-      <w:hyperlink r:id="rId22" w:history="1">
-        <w:r>
-          <w:rPr>
-            <w:rStyle w:val="a8"/>
-            <w:rFonts w:ascii="Times New Roman" w:hAnsi="Times New Roman" w:cs="Times New Roman"/>
-            <w:sz w:val="28"/>
-            <w:szCs w:val="28"/>
-          </w:rPr>
-          <w:t>https://habr.com/ru/companies/habr_career/articles/746038/</w:t>
-        </w:r>
-      </w:hyperlink>
-    </w:p>
-    <w:p>
-      <w:pPr>
-        <w:pStyle w:val="a7"/>
-        <w:numPr>
-          <w:ilvl w:val="0"/>
-          <w:numId w:val="5"/>
-        </w:numPr>
-        <w:spacing w:line="360" w:lineRule="auto"/>
-        <w:ind w:left="0" w:firstLine="851"/>
-        <w:rPr>
-          <w:rFonts w:ascii="Times New Roman" w:hAnsi="Times New Roman" w:cs="Times New Roman"/>
-          <w:sz w:val="28"/>
-          <w:szCs w:val="28"/>
-        </w:rPr>
-      </w:pPr>
-      <w:hyperlink r:id="rId23" w:history="1">
-        <w:r>
-          <w:rPr>
-            <w:rStyle w:val="a8"/>
-            <w:rFonts w:ascii="Times New Roman" w:hAnsi="Times New Roman" w:cs="Times New Roman"/>
-            <w:sz w:val="28"/>
-            <w:szCs w:val="28"/>
-          </w:rPr>
-          <w:t>https://aw.club/global/ru/blog/best-javascript-frameworks-2023</w:t>
-        </w:r>
-      </w:hyperlink>
-    </w:p>
-    <w:p>
-      <w:pPr>
-        <w:pStyle w:val="a7"/>
-        <w:numPr>
-          <w:ilvl w:val="0"/>
-          <w:numId w:val="5"/>
-        </w:numPr>
-        <w:spacing w:line="360" w:lineRule="auto"/>
-        <w:ind w:left="0" w:firstLine="851"/>
-        <w:rPr>
-          <w:rFonts w:ascii="Times New Roman" w:hAnsi="Times New Roman" w:cs="Times New Roman"/>
-          <w:sz w:val="28"/>
-          <w:szCs w:val="28"/>
-        </w:rPr>
-      </w:pPr>
-      <w:hyperlink r:id="rId24" w:history="1">
-        <w:r>
-          <w:rPr>
-            <w:rStyle w:val="a8"/>
-            <w:rFonts w:ascii="Times New Roman" w:hAnsi="Times New Roman" w:cs="Times New Roman"/>
-            <w:sz w:val="28"/>
-            <w:szCs w:val="28"/>
-          </w:rPr>
-          <w:t>https://code.visualstudio.com/docs/?dv=win64user</w:t>
-        </w:r>
-      </w:hyperlink>
-    </w:p>
-    <w:p>
-      <w:pPr>
-        <w:pStyle w:val="a7"/>
-        <w:numPr>
-          <w:ilvl w:val="0"/>
-          <w:numId w:val="5"/>
-        </w:numPr>
-        <w:spacing w:line="360" w:lineRule="auto"/>
-        <w:ind w:left="0" w:firstLine="851"/>
-        <w:rPr>
-          <w:rFonts w:ascii="Times New Roman" w:hAnsi="Times New Roman" w:cs="Times New Roman"/>
-          <w:sz w:val="28"/>
-          <w:szCs w:val="28"/>
-        </w:rPr>
-      </w:pPr>
-      <w:hyperlink r:id="rId25" w:history="1">
-        <w:r>
-          <w:rPr>
-            <w:rStyle w:val="a8"/>
-            <w:rFonts w:ascii="Times New Roman" w:hAnsi="Times New Roman" w:cs="Times New Roman"/>
-            <w:sz w:val="28"/>
-            <w:szCs w:val="28"/>
-          </w:rPr>
-          <w:t>https://code.visualstudio.com/docs/supporting/faq</w:t>
-        </w:r>
-      </w:hyperlink>
-    </w:p>
-    <w:p>
-      <w:pPr>
-        <w:pStyle w:val="a7"/>
-        <w:numPr>
-          <w:ilvl w:val="0"/>
-          <w:numId w:val="5"/>
-        </w:numPr>
-        <w:spacing w:line="360" w:lineRule="auto"/>
-        <w:ind w:left="0" w:firstLine="851"/>
-        <w:rPr>
-          <w:rFonts w:ascii="Times New Roman" w:hAnsi="Times New Roman" w:cs="Times New Roman"/>
-          <w:sz w:val="28"/>
-          <w:szCs w:val="28"/>
-        </w:rPr>
-      </w:pPr>
-      <w:hyperlink r:id="rId26" w:history="1">
-        <w:r>
-          <w:rPr>
-            <w:rStyle w:val="a8"/>
-            <w:rFonts w:ascii="Times New Roman" w:hAnsi="Times New Roman" w:cs="Times New Roman"/>
-            <w:sz w:val="28"/>
-            <w:szCs w:val="28"/>
-          </w:rPr>
-          <w:t>https://gbcdn.mrgcdn.ru/uploads/asset/5796196/attachment/cc27f8217e3cf60e510430ecd67c128a.pdf</w:t>
-        </w:r>
-      </w:hyperlink>
-    </w:p>
-    <w:p>
-      <w:pPr>
-        <w:pStyle w:val="a7"/>
-        <w:numPr>
-          <w:ilvl w:val="0"/>
-          <w:numId w:val="5"/>
-        </w:numPr>
-        <w:spacing w:line="360" w:lineRule="auto"/>
-        <w:ind w:left="0" w:firstLine="851"/>
-        <w:rPr>
-          <w:rFonts w:ascii="Times New Roman" w:hAnsi="Times New Roman" w:cs="Times New Roman"/>
-          <w:sz w:val="28"/>
-          <w:szCs w:val="28"/>
-        </w:rPr>
-      </w:pPr>
-    </w:p>
-    <w:p>
-      <w:pPr>
-        <w:spacing w:line="360" w:lineRule="auto"/>
-        <w:ind w:firstLine="851"/>
-        <w:rPr>
-          <w:rFonts w:ascii="Times New Roman" w:hAnsi="Times New Roman" w:cs="Times New Roman"/>
-          <w:b/>
-          <w:sz w:val="28"/>
-          <w:szCs w:val="28"/>
-        </w:rPr>
-      </w:pPr>
-    </w:p>
-    <w:p>
-      <w:pPr>
-        <w:spacing w:line="360" w:lineRule="auto"/>
-        <w:ind w:firstLine="851"/>
-        <w:rPr>
-          <w:rFonts w:ascii="Times New Roman" w:hAnsi="Times New Roman" w:cs="Times New Roman"/>
-          <w:b/>
-          <w:sz w:val="28"/>
-          <w:szCs w:val="28"/>
-        </w:rPr>
-      </w:pPr>
-    </w:p>
-    <w:p>
-      <w:pPr>
-        <w:spacing w:line="360" w:lineRule="auto"/>
-        <w:ind w:firstLine="851"/>
-        <w:rPr>
-          <w:rFonts w:ascii="Times New Roman" w:hAnsi="Times New Roman" w:cs="Times New Roman"/>
-          <w:b/>
-          <w:sz w:val="28"/>
-          <w:szCs w:val="28"/>
-        </w:rPr>
-      </w:pPr>
-      <w:r>
-        <w:rPr>
-          <w:rFonts w:ascii="Times New Roman" w:hAnsi="Times New Roman" w:cs="Times New Roman"/>
-          <w:b/>
-          <w:sz w:val="28"/>
-          <w:szCs w:val="28"/>
-        </w:rPr>
-        <w:t>Приложения</w:t>
-      </w:r>
-    </w:p>
-    <w:p>
-      <w:pPr>
-        <w:spacing w:line="360" w:lineRule="auto"/>
-        <w:ind w:firstLine="851"/>
-        <w:rPr>
-          <w:rFonts w:ascii="Times New Roman" w:hAnsi="Times New Roman" w:cs="Times New Roman"/>
-          <w:sz w:val="28"/>
-          <w:szCs w:val="28"/>
-        </w:rPr>
-      </w:pPr>
-      <w:r>
-        <w:rPr>
-          <w:rFonts w:ascii="Times New Roman" w:hAnsi="Times New Roman" w:cs="Times New Roman"/>
-          <w:sz w:val="28"/>
-          <w:szCs w:val="28"/>
-        </w:rPr>
-        <w:t xml:space="preserve">Приложение 1 – </w:t>
-      </w:r>
-      <w:r>
-        <w:rPr>
-          <w:rFonts w:ascii="Times New Roman" w:hAnsi="Times New Roman" w:cs="Times New Roman"/>
-          <w:sz w:val="28"/>
-          <w:szCs w:val="28"/>
-          <w:lang w:val="en-US"/>
-        </w:rPr>
-        <w:t>App.css</w:t>
-      </w:r>
-    </w:p>
-    <w:p>
-      <w:pPr>
-        <w:spacing w:line="360" w:lineRule="auto"/>
-        <w:ind w:firstLine="851"/>
+        <w:rPr>
+          <w:rFonts w:ascii="Times New Roman" w:hAnsi="Times New Roman" w:cs="Times New Roman"/>
+          <w:sz w:val="28"/>
+          <w:szCs w:val="28"/>
+        </w:rPr>
+      </w:pPr>
+      <w:r>
+        <w:rPr>
+          <w:rFonts w:ascii="Times New Roman" w:hAnsi="Times New Roman" w:cs="Times New Roman"/>
+          <w:sz w:val="28"/>
+          <w:szCs w:val="28"/>
+        </w:rPr>
+        <w:t xml:space="preserve">Строки с 4 по 40 - </w:t>
+      </w:r>
+      <w:r>
+        <w:rPr>
+          <w:rFonts w:ascii="Times New Roman" w:hAnsi="Times New Roman" w:cs="Times New Roman"/>
+          <w:sz w:val="28"/>
+          <w:szCs w:val="28"/>
+        </w:rPr>
+        <w:t>JSX-разметка</w:t>
+      </w:r>
+      <w:r>
+        <w:rPr>
+          <w:rFonts w:ascii="Times New Roman" w:hAnsi="Times New Roman" w:cs="Times New Roman"/>
+          <w:sz w:val="28"/>
+          <w:szCs w:val="28"/>
+        </w:rPr>
+        <w:t xml:space="preserve">. </w:t>
+      </w:r>
+      <w:r>
+        <w:rPr>
+          <w:rFonts w:ascii="Times New Roman" w:hAnsi="Times New Roman" w:cs="Times New Roman"/>
+          <w:sz w:val="28"/>
+          <w:szCs w:val="28"/>
+        </w:rPr>
+        <w:t>Компонент возвращает JSX-разметку. Вся разметка заключена в HTML-теги и соединяется, чтобы создать структуру контента. Здесь у нас есть секция (&lt;</w:t>
+      </w:r>
+      <w:proofErr w:type="spellStart"/>
+      <w:r>
+        <w:rPr>
+          <w:rFonts w:ascii="Times New Roman" w:hAnsi="Times New Roman" w:cs="Times New Roman"/>
+          <w:sz w:val="28"/>
+          <w:szCs w:val="28"/>
+        </w:rPr>
+        <w:t>section</w:t>
+      </w:r>
+      <w:proofErr w:type="spellEnd"/>
+      <w:r>
+        <w:rPr>
+          <w:rFonts w:ascii="Times New Roman" w:hAnsi="Times New Roman" w:cs="Times New Roman"/>
+          <w:sz w:val="28"/>
+          <w:szCs w:val="28"/>
+        </w:rPr>
+        <w:t>&gt;), которая со</w:t>
+      </w:r>
+      <w:r>
+        <w:rPr>
+          <w:rFonts w:ascii="Times New Roman" w:hAnsi="Times New Roman" w:cs="Times New Roman"/>
+          <w:sz w:val="28"/>
+          <w:szCs w:val="28"/>
+        </w:rPr>
+        <w:t xml:space="preserve">держит весь контент компонента. </w:t>
+      </w:r>
+      <w:r>
+        <w:rPr>
+          <w:rFonts w:ascii="Times New Roman" w:hAnsi="Times New Roman" w:cs="Times New Roman"/>
+          <w:sz w:val="28"/>
+          <w:szCs w:val="28"/>
+        </w:rPr>
+        <w:t xml:space="preserve">Внутри секции есть </w:t>
+      </w:r>
+      <w:proofErr w:type="spellStart"/>
+      <w:r>
+        <w:rPr>
+          <w:rFonts w:ascii="Times New Roman" w:hAnsi="Times New Roman" w:cs="Times New Roman"/>
+          <w:sz w:val="28"/>
+          <w:szCs w:val="28"/>
+        </w:rPr>
+        <w:t>div</w:t>
+      </w:r>
+      <w:proofErr w:type="spellEnd"/>
+      <w:r>
+        <w:rPr>
+          <w:rFonts w:ascii="Times New Roman" w:hAnsi="Times New Roman" w:cs="Times New Roman"/>
+          <w:sz w:val="28"/>
+          <w:szCs w:val="28"/>
+        </w:rPr>
+        <w:t xml:space="preserve">, который служит оберткой для всего контента. Класс </w:t>
+      </w:r>
+      <w:proofErr w:type="spellStart"/>
+      <w:r>
+        <w:rPr>
+          <w:rFonts w:ascii="Times New Roman" w:hAnsi="Times New Roman" w:cs="Times New Roman"/>
+          <w:sz w:val="28"/>
+          <w:szCs w:val="28"/>
+        </w:rPr>
+        <w:t>advantages</w:t>
+      </w:r>
+      <w:proofErr w:type="spellEnd"/>
+      <w:r>
+        <w:rPr>
+          <w:rFonts w:ascii="Times New Roman" w:hAnsi="Times New Roman" w:cs="Times New Roman"/>
+          <w:sz w:val="28"/>
+          <w:szCs w:val="28"/>
+        </w:rPr>
+        <w:t>__</w:t>
+      </w:r>
+      <w:proofErr w:type="spellStart"/>
+      <w:r>
+        <w:rPr>
+          <w:rFonts w:ascii="Times New Roman" w:hAnsi="Times New Roman" w:cs="Times New Roman"/>
+          <w:sz w:val="28"/>
+          <w:szCs w:val="28"/>
+        </w:rPr>
+        <w:t>wrapper</w:t>
+      </w:r>
+      <w:proofErr w:type="spellEnd"/>
+      <w:r>
+        <w:rPr>
+          <w:rFonts w:ascii="Times New Roman" w:hAnsi="Times New Roman" w:cs="Times New Roman"/>
+          <w:sz w:val="28"/>
+          <w:szCs w:val="28"/>
+        </w:rPr>
+        <w:t xml:space="preserve"> и </w:t>
+      </w:r>
+      <w:proofErr w:type="spellStart"/>
+      <w:r>
+        <w:rPr>
+          <w:rFonts w:ascii="Times New Roman" w:hAnsi="Times New Roman" w:cs="Times New Roman"/>
+          <w:sz w:val="28"/>
+          <w:szCs w:val="28"/>
+        </w:rPr>
+        <w:t>container</w:t>
+      </w:r>
+      <w:proofErr w:type="spellEnd"/>
+      <w:r>
+        <w:rPr>
+          <w:rFonts w:ascii="Times New Roman" w:hAnsi="Times New Roman" w:cs="Times New Roman"/>
+          <w:sz w:val="28"/>
+          <w:szCs w:val="28"/>
+        </w:rPr>
+        <w:t xml:space="preserve"> используются </w:t>
+      </w:r>
+      <w:r>
+        <w:rPr>
+          <w:rFonts w:ascii="Times New Roman" w:hAnsi="Times New Roman" w:cs="Times New Roman"/>
+          <w:sz w:val="28"/>
+          <w:szCs w:val="28"/>
+        </w:rPr>
+        <w:t xml:space="preserve">для задания определенных стилей. </w:t>
+      </w:r>
+      <w:r>
+        <w:rPr>
+          <w:rFonts w:ascii="Times New Roman" w:hAnsi="Times New Roman" w:cs="Times New Roman"/>
+          <w:sz w:val="28"/>
+          <w:szCs w:val="28"/>
+        </w:rPr>
+        <w:t>Каждое преимущество представлено в отдельной карточке (</w:t>
+      </w:r>
+      <w:proofErr w:type="spellStart"/>
+      <w:r>
+        <w:rPr>
+          <w:rFonts w:ascii="Times New Roman" w:hAnsi="Times New Roman" w:cs="Times New Roman"/>
+          <w:sz w:val="28"/>
+          <w:szCs w:val="28"/>
+        </w:rPr>
+        <w:t>div</w:t>
+      </w:r>
+      <w:proofErr w:type="spellEnd"/>
+      <w:r>
+        <w:rPr>
+          <w:rFonts w:ascii="Times New Roman" w:hAnsi="Times New Roman" w:cs="Times New Roman"/>
+          <w:sz w:val="28"/>
+          <w:szCs w:val="28"/>
+        </w:rPr>
+        <w:t xml:space="preserve"> с классом </w:t>
+      </w:r>
+      <w:proofErr w:type="spellStart"/>
+      <w:r>
+        <w:rPr>
+          <w:rFonts w:ascii="Times New Roman" w:hAnsi="Times New Roman" w:cs="Times New Roman"/>
+          <w:sz w:val="28"/>
+          <w:szCs w:val="28"/>
+        </w:rPr>
+        <w:t>advantages</w:t>
+      </w:r>
+      <w:proofErr w:type="spellEnd"/>
+      <w:r>
+        <w:rPr>
+          <w:rFonts w:ascii="Times New Roman" w:hAnsi="Times New Roman" w:cs="Times New Roman"/>
+          <w:sz w:val="28"/>
+          <w:szCs w:val="28"/>
+        </w:rPr>
+        <w:t>__</w:t>
+      </w:r>
+      <w:proofErr w:type="spellStart"/>
+      <w:r>
+        <w:rPr>
+          <w:rFonts w:ascii="Times New Roman" w:hAnsi="Times New Roman" w:cs="Times New Roman"/>
+          <w:sz w:val="28"/>
+          <w:szCs w:val="28"/>
+        </w:rPr>
+        <w:t>card</w:t>
+      </w:r>
+      <w:proofErr w:type="spellEnd"/>
+      <w:r>
+        <w:rPr>
+          <w:rFonts w:ascii="Times New Roman" w:hAnsi="Times New Roman" w:cs="Times New Roman"/>
+          <w:sz w:val="28"/>
+          <w:szCs w:val="28"/>
+        </w:rPr>
+        <w:t>). Это обеспечивает простой способ стилизовать и организовать визуальное представление информации.</w:t>
+      </w:r>
+    </w:p>
+    <w:p>
+      <w:pPr>
+        <w:spacing w:line="360" w:lineRule="auto"/>
+        <w:rPr>
+          <w:rFonts w:ascii="Times New Roman" w:hAnsi="Times New Roman" w:cs="Times New Roman"/>
+          <w:sz w:val="28"/>
+          <w:szCs w:val="28"/>
+        </w:rPr>
+      </w:pPr>
+      <w:r>
+        <w:rPr>
+          <w:rFonts w:ascii="Times New Roman" w:hAnsi="Times New Roman" w:cs="Times New Roman"/>
+          <w:sz w:val="28"/>
+          <w:szCs w:val="28"/>
+        </w:rPr>
+        <w:t xml:space="preserve">Строка 43 - </w:t>
+      </w:r>
+      <w:r>
+        <w:rPr>
+          <w:rFonts w:ascii="Times New Roman" w:hAnsi="Times New Roman" w:cs="Times New Roman"/>
+          <w:sz w:val="28"/>
+          <w:szCs w:val="28"/>
+        </w:rPr>
+        <w:t xml:space="preserve">экспортируется компонент </w:t>
+      </w:r>
+      <w:proofErr w:type="spellStart"/>
+      <w:r>
+        <w:rPr>
+          <w:rFonts w:ascii="Times New Roman" w:hAnsi="Times New Roman" w:cs="Times New Roman"/>
+          <w:sz w:val="28"/>
+          <w:szCs w:val="28"/>
+        </w:rPr>
+        <w:t>Adventages</w:t>
+      </w:r>
+      <w:proofErr w:type="spellEnd"/>
+      <w:r>
+        <w:rPr>
+          <w:rFonts w:ascii="Times New Roman" w:hAnsi="Times New Roman" w:cs="Times New Roman"/>
+          <w:sz w:val="28"/>
+          <w:szCs w:val="28"/>
+        </w:rPr>
+        <w:t>, что позволяет использовать его в других частях приложения.</w:t>
+      </w:r>
+    </w:p>
+    <w:p>
+      <w:pPr>
+        <w:spacing w:line="360" w:lineRule="auto"/>
+        <w:rPr>
+          <w:rFonts w:ascii="Times New Roman" w:hAnsi="Times New Roman" w:cs="Times New Roman"/>
+          <w:sz w:val="28"/>
+          <w:szCs w:val="28"/>
+        </w:rPr>
+      </w:pPr>
+      <w:r>
+        <w:rPr>
+          <w:rFonts w:ascii="Times New Roman" w:hAnsi="Times New Roman" w:cs="Times New Roman"/>
+          <w:sz w:val="28"/>
+          <w:szCs w:val="28"/>
+        </w:rPr>
+        <w:t xml:space="preserve">В целом, данный компонент </w:t>
+      </w:r>
+      <w:proofErr w:type="spellStart"/>
+      <w:r>
+        <w:rPr>
+          <w:rFonts w:ascii="Times New Roman" w:hAnsi="Times New Roman" w:cs="Times New Roman"/>
+          <w:sz w:val="28"/>
+          <w:szCs w:val="28"/>
+        </w:rPr>
+        <w:t>Adventages</w:t>
+      </w:r>
+      <w:proofErr w:type="spellEnd"/>
+      <w:r>
+        <w:rPr>
+          <w:rFonts w:ascii="Times New Roman" w:hAnsi="Times New Roman" w:cs="Times New Roman"/>
+          <w:sz w:val="28"/>
+          <w:szCs w:val="28"/>
+        </w:rPr>
+        <w:t xml:space="preserve"> ре</w:t>
+      </w:r>
+      <w:r>
+        <w:rPr>
+          <w:rFonts w:ascii="Times New Roman" w:hAnsi="Times New Roman" w:cs="Times New Roman"/>
+          <w:sz w:val="28"/>
+          <w:szCs w:val="28"/>
+        </w:rPr>
+        <w:t>ализует секцию с преимуществами</w:t>
+      </w:r>
+      <w:r>
+        <w:rPr>
+          <w:rFonts w:ascii="Times New Roman" w:hAnsi="Times New Roman" w:cs="Times New Roman"/>
+          <w:sz w:val="28"/>
+          <w:szCs w:val="28"/>
+        </w:rPr>
+        <w:t>. Он включает изображения, заголовки и текст описания, каждое преимущество представлено в отдельной карточке, что делает информацию более структурированной и визуально привлекательной.</w:t>
+      </w:r>
+    </w:p>
+    <w:p>
+      <w:pPr>
+        <w:spacing w:line="360" w:lineRule="auto"/>
+        <w:rPr>
+          <w:rFonts w:ascii="Times New Roman" w:hAnsi="Times New Roman" w:cs="Times New Roman"/>
+          <w:sz w:val="28"/>
+          <w:szCs w:val="28"/>
+        </w:rPr>
+      </w:pPr>
+      <w:r>
+        <w:rPr>
+          <w:rFonts w:ascii="Times New Roman" w:hAnsi="Times New Roman" w:cs="Times New Roman"/>
+          <w:sz w:val="28"/>
+          <w:szCs w:val="28"/>
+        </w:rPr>
+        <w:t xml:space="preserve">Для стилизации компонента используется </w:t>
+      </w:r>
+      <w:r>
+        <w:rPr>
+          <w:rFonts w:ascii="Times New Roman" w:hAnsi="Times New Roman" w:cs="Times New Roman"/>
+          <w:sz w:val="28"/>
+          <w:szCs w:val="28"/>
+        </w:rPr>
+        <w:t>Adventages</w:t>
+      </w:r>
+      <w:r>
+        <w:rPr>
+          <w:rFonts w:ascii="Times New Roman" w:hAnsi="Times New Roman" w:cs="Times New Roman"/>
+          <w:sz w:val="28"/>
+          <w:szCs w:val="28"/>
+        </w:rPr>
+        <w:t>.css</w:t>
+      </w:r>
+      <w:r>
+        <w:rPr>
+          <w:rFonts w:ascii="Times New Roman" w:hAnsi="Times New Roman" w:cs="Times New Roman"/>
+          <w:sz w:val="28"/>
+          <w:szCs w:val="28"/>
+        </w:rPr>
+        <w:t xml:space="preserve">. Код представлен в Приложении </w:t>
+      </w:r>
+      <w:r>
+        <w:rPr>
+          <w:rFonts w:ascii="Times New Roman" w:hAnsi="Times New Roman" w:cs="Times New Roman"/>
+          <w:sz w:val="28"/>
+          <w:szCs w:val="28"/>
+        </w:rPr>
+        <w:t>7</w:t>
+      </w:r>
+      <w:r>
+        <w:rPr>
+          <w:rFonts w:ascii="Times New Roman" w:hAnsi="Times New Roman" w:cs="Times New Roman"/>
+          <w:sz w:val="28"/>
+          <w:szCs w:val="28"/>
+        </w:rPr>
+        <w:t xml:space="preserve"> – </w:t>
+      </w:r>
+      <w:r>
+        <w:rPr>
+          <w:rFonts w:ascii="Times New Roman" w:hAnsi="Times New Roman" w:cs="Times New Roman"/>
+          <w:sz w:val="28"/>
+          <w:szCs w:val="28"/>
+        </w:rPr>
+        <w:t>Adventages</w:t>
+      </w:r>
+      <w:r>
+        <w:rPr>
+          <w:rFonts w:ascii="Times New Roman" w:hAnsi="Times New Roman" w:cs="Times New Roman"/>
+          <w:sz w:val="28"/>
+          <w:szCs w:val="28"/>
+        </w:rPr>
+        <w:t>.css.</w:t>
+      </w:r>
+    </w:p>
+    <w:p>
+      <w:pPr>
+        <w:spacing w:line="360" w:lineRule="auto"/>
+        <w:rPr>
+          <w:rFonts w:ascii="Times New Roman" w:hAnsi="Times New Roman" w:cs="Times New Roman"/>
+          <w:sz w:val="28"/>
+          <w:szCs w:val="28"/>
+        </w:rPr>
+      </w:pPr>
+    </w:p>
+    <w:p>
+      <w:pPr>
+        <w:spacing w:line="360" w:lineRule="auto"/>
         <w:rPr>
           <w:rFonts w:ascii="Times New Roman" w:hAnsi="Times New Roman" w:cs="Times New Roman"/>
           <w:sz w:val="28"/>
@@ -25895,10 +25475,10 @@
         </w:rPr>
         <w:lastRenderedPageBreak/>
         <w:drawing>
-          <wp:inline distT="0" distB="0" distL="0" distR="0" wp14:anchorId="7A37ADDC" wp14:editId="4515C0F1">
-            <wp:extent cx="6120130" cy="4499297"/>
-            <wp:effectExtent l="0" t="0" r="0" b="0"/>
-            <wp:docPr id="2" name="Рисунок 2"/>
+          <wp:inline distT="0" distB="0" distL="0" distR="0" wp14:anchorId="7FC0AFBF" wp14:editId="0F9E2ACB">
+            <wp:extent cx="6120130" cy="8169227"/>
+            <wp:effectExtent l="0" t="0" r="0" b="3810"/>
+            <wp:docPr id="22" name="Рисунок 22"/>
             <wp:cNvGraphicFramePr>
               <a:graphicFrameLocks xmlns:a="http://schemas.openxmlformats.org/drawingml/2006/main" noChangeAspect="1"/>
             </wp:cNvGraphicFramePr>
@@ -25910,7 +25490,7 @@
                     <pic:cNvPicPr/>
                   </pic:nvPicPr>
                   <pic:blipFill>
-                    <a:blip r:embed="rId27"/>
+                    <a:blip r:embed="rId18"/>
                     <a:stretch>
                       <a:fillRect/>
                     </a:stretch>
@@ -25918,7 +25498,7 @@
                   <pic:spPr>
                     <a:xfrm>
                       <a:off x="0" y="0"/>
-                      <a:ext cx="6120130" cy="4499297"/>
+                      <a:ext cx="6120130" cy="8169227"/>
                     </a:xfrm>
                     <a:prstGeom prst="rect">
                       <a:avLst/>
@@ -25934,108 +25514,1169 @@
     <w:p>
       <w:pPr>
         <w:spacing w:line="360" w:lineRule="auto"/>
-        <w:ind w:firstLine="851"/>
-        <w:rPr>
-          <w:rFonts w:ascii="Times New Roman" w:hAnsi="Times New Roman" w:cs="Times New Roman"/>
-          <w:sz w:val="28"/>
-          <w:szCs w:val="28"/>
-        </w:rPr>
-      </w:pPr>
-    </w:p>
-    <w:p>
-      <w:pPr>
-        <w:spacing w:line="360" w:lineRule="auto"/>
-        <w:ind w:firstLine="851"/>
-        <w:rPr>
-          <w:rFonts w:ascii="Times New Roman" w:hAnsi="Times New Roman" w:cs="Times New Roman"/>
-          <w:sz w:val="28"/>
-          <w:szCs w:val="28"/>
-        </w:rPr>
-      </w:pPr>
-    </w:p>
-    <w:p>
-      <w:pPr>
-        <w:spacing w:line="360" w:lineRule="auto"/>
-        <w:ind w:firstLine="851"/>
-        <w:rPr>
-          <w:rFonts w:ascii="Times New Roman" w:hAnsi="Times New Roman" w:cs="Times New Roman"/>
-          <w:sz w:val="28"/>
-          <w:szCs w:val="28"/>
-        </w:rPr>
-      </w:pPr>
-    </w:p>
-    <w:p>
-      <w:pPr>
-        <w:spacing w:line="360" w:lineRule="auto"/>
-        <w:ind w:firstLine="851"/>
-        <w:rPr>
-          <w:rFonts w:ascii="Times New Roman" w:hAnsi="Times New Roman" w:cs="Times New Roman"/>
-          <w:sz w:val="28"/>
-          <w:szCs w:val="28"/>
-        </w:rPr>
-      </w:pPr>
-    </w:p>
-    <w:p>
-      <w:pPr>
-        <w:spacing w:line="360" w:lineRule="auto"/>
-        <w:ind w:firstLine="851"/>
-        <w:rPr>
-          <w:rFonts w:ascii="Times New Roman" w:hAnsi="Times New Roman" w:cs="Times New Roman"/>
-          <w:sz w:val="28"/>
-          <w:szCs w:val="28"/>
-        </w:rPr>
-      </w:pPr>
-    </w:p>
-    <w:p>
-      <w:pPr>
-        <w:spacing w:line="360" w:lineRule="auto"/>
-        <w:ind w:firstLine="851"/>
-        <w:rPr>
-          <w:rFonts w:ascii="Times New Roman" w:hAnsi="Times New Roman" w:cs="Times New Roman"/>
-          <w:sz w:val="28"/>
-          <w:szCs w:val="28"/>
-        </w:rPr>
-      </w:pPr>
-    </w:p>
-    <w:p>
-      <w:pPr>
-        <w:spacing w:line="360" w:lineRule="auto"/>
-        <w:ind w:firstLine="851"/>
-        <w:rPr>
-          <w:rFonts w:ascii="Times New Roman" w:hAnsi="Times New Roman" w:cs="Times New Roman"/>
-          <w:sz w:val="28"/>
-          <w:szCs w:val="28"/>
-        </w:rPr>
-      </w:pPr>
-    </w:p>
-    <w:p>
-      <w:pPr>
-        <w:spacing w:line="360" w:lineRule="auto"/>
-        <w:ind w:firstLine="851"/>
-        <w:rPr>
-          <w:rFonts w:ascii="Times New Roman" w:hAnsi="Times New Roman" w:cs="Times New Roman"/>
-          <w:sz w:val="28"/>
-          <w:szCs w:val="28"/>
-        </w:rPr>
-      </w:pPr>
-      <w:r>
-        <w:rPr>
-          <w:rFonts w:ascii="Times New Roman" w:hAnsi="Times New Roman" w:cs="Times New Roman"/>
-          <w:sz w:val="28"/>
-          <w:szCs w:val="28"/>
-        </w:rPr>
-        <w:t>Приложение 2 – Главная страница сайта</w:t>
-      </w:r>
-    </w:p>
-    <w:p>
-      <w:pPr>
-        <w:spacing w:line="360" w:lineRule="auto"/>
-        <w:ind w:firstLine="851"/>
-        <w:rPr>
-          <w:rFonts w:ascii="Times New Roman" w:hAnsi="Times New Roman" w:cs="Times New Roman"/>
-          <w:sz w:val="28"/>
-          <w:szCs w:val="28"/>
-          <w:lang w:val="en-US"/>
+        <w:rPr>
+          <w:rFonts w:ascii="Times New Roman" w:hAnsi="Times New Roman" w:cs="Times New Roman"/>
+          <w:b/>
+          <w:sz w:val="28"/>
+          <w:szCs w:val="28"/>
+        </w:rPr>
+      </w:pPr>
+      <w:r>
+        <w:rPr>
+          <w:rFonts w:ascii="Times New Roman" w:hAnsi="Times New Roman" w:cs="Times New Roman"/>
+          <w:sz w:val="28"/>
+          <w:szCs w:val="28"/>
+        </w:rPr>
+        <w:t xml:space="preserve">Рисунок 11 - </w:t>
+      </w:r>
+      <w:r>
+        <w:rPr>
+          <w:rFonts w:ascii="Times New Roman" w:hAnsi="Times New Roman" w:cs="Times New Roman"/>
+          <w:sz w:val="28"/>
+          <w:szCs w:val="28"/>
+        </w:rPr>
+        <w:t>Код компоне</w:t>
+      </w:r>
+      <w:r>
+        <w:rPr>
+          <w:rFonts w:ascii="Times New Roman" w:hAnsi="Times New Roman" w:cs="Times New Roman"/>
+          <w:sz w:val="28"/>
+          <w:szCs w:val="28"/>
+        </w:rPr>
+        <w:t>н</w:t>
+      </w:r>
+      <w:r>
+        <w:rPr>
+          <w:rFonts w:ascii="Times New Roman" w:hAnsi="Times New Roman" w:cs="Times New Roman"/>
+          <w:sz w:val="28"/>
+          <w:szCs w:val="28"/>
+        </w:rPr>
+        <w:t xml:space="preserve">та </w:t>
+      </w:r>
+      <w:proofErr w:type="spellStart"/>
+      <w:r>
+        <w:rPr>
+          <w:rFonts w:ascii="Times New Roman" w:hAnsi="Times New Roman" w:cs="Times New Roman"/>
+          <w:sz w:val="28"/>
+          <w:szCs w:val="28"/>
+          <w:lang w:val="en-US"/>
+        </w:rPr>
+        <w:t>Adventages</w:t>
+      </w:r>
+      <w:proofErr w:type="spellEnd"/>
+      <w:r>
+        <w:rPr>
+          <w:rFonts w:ascii="Times New Roman" w:hAnsi="Times New Roman" w:cs="Times New Roman"/>
+          <w:sz w:val="28"/>
+          <w:szCs w:val="28"/>
+        </w:rPr>
+        <w:t>.</w:t>
+      </w:r>
+      <w:proofErr w:type="spellStart"/>
+      <w:r>
+        <w:rPr>
+          <w:rFonts w:ascii="Times New Roman" w:hAnsi="Times New Roman" w:cs="Times New Roman"/>
+          <w:sz w:val="28"/>
+          <w:szCs w:val="28"/>
+          <w:lang w:val="en-US"/>
+        </w:rPr>
+        <w:t>js</w:t>
+      </w:r>
+      <w:proofErr w:type="spellEnd"/>
+      <w:r>
+        <w:rPr>
+          <w:rFonts w:ascii="Times New Roman" w:hAnsi="Times New Roman" w:cs="Times New Roman"/>
+          <w:sz w:val="28"/>
+          <w:szCs w:val="28"/>
+        </w:rPr>
+        <w:t>.</w:t>
+      </w:r>
+    </w:p>
+    <w:p>
+      <w:pPr>
+        <w:spacing w:line="360" w:lineRule="auto"/>
+        <w:rPr>
+          <w:rFonts w:ascii="Times New Roman" w:hAnsi="Times New Roman" w:cs="Times New Roman"/>
+          <w:sz w:val="28"/>
+          <w:szCs w:val="28"/>
+        </w:rPr>
+      </w:pPr>
+    </w:p>
+    <w:p>
+      <w:pPr>
+        <w:spacing w:line="360" w:lineRule="auto"/>
+        <w:ind w:firstLine="851"/>
+        <w:rPr>
+          <w:rFonts w:ascii="Times New Roman" w:hAnsi="Times New Roman" w:cs="Times New Roman"/>
+          <w:sz w:val="28"/>
+          <w:szCs w:val="28"/>
+        </w:rPr>
+      </w:pPr>
+    </w:p>
+    <w:p>
+      <w:pPr>
+        <w:spacing w:line="360" w:lineRule="auto"/>
+        <w:ind w:firstLine="851"/>
+        <w:rPr>
+          <w:rFonts w:ascii="Times New Roman" w:hAnsi="Times New Roman" w:cs="Times New Roman"/>
+          <w:sz w:val="28"/>
+          <w:szCs w:val="28"/>
+        </w:rPr>
+      </w:pPr>
+    </w:p>
+    <w:p>
+      <w:pPr>
+        <w:spacing w:line="360" w:lineRule="auto"/>
+        <w:ind w:firstLine="851"/>
+        <w:rPr>
+          <w:rFonts w:ascii="Times New Roman" w:hAnsi="Times New Roman" w:cs="Times New Roman"/>
+          <w:sz w:val="28"/>
+          <w:szCs w:val="28"/>
+        </w:rPr>
+      </w:pPr>
+    </w:p>
+    <w:p>
+      <w:pPr>
+        <w:spacing w:line="360" w:lineRule="auto"/>
+        <w:ind w:firstLine="851"/>
+        <w:rPr>
+          <w:rFonts w:ascii="Times New Roman" w:hAnsi="Times New Roman" w:cs="Times New Roman"/>
+          <w:sz w:val="28"/>
+          <w:szCs w:val="28"/>
+        </w:rPr>
+      </w:pPr>
+    </w:p>
+    <w:p>
+      <w:pPr>
+        <w:spacing w:line="360" w:lineRule="auto"/>
+        <w:ind w:firstLine="851"/>
+        <w:rPr>
+          <w:rFonts w:ascii="Times New Roman" w:hAnsi="Times New Roman" w:cs="Times New Roman"/>
+          <w:sz w:val="28"/>
+          <w:szCs w:val="28"/>
+        </w:rPr>
+      </w:pPr>
+    </w:p>
+    <w:p>
+      <w:pPr>
+        <w:spacing w:line="360" w:lineRule="auto"/>
+        <w:ind w:firstLine="851"/>
+        <w:rPr>
+          <w:rFonts w:ascii="Times New Roman" w:hAnsi="Times New Roman" w:cs="Times New Roman"/>
+          <w:sz w:val="28"/>
+          <w:szCs w:val="28"/>
+        </w:rPr>
+      </w:pPr>
+    </w:p>
+    <w:p>
+      <w:pPr>
+        <w:spacing w:line="360" w:lineRule="auto"/>
+        <w:ind w:firstLine="851"/>
+        <w:rPr>
+          <w:rFonts w:ascii="Times New Roman" w:hAnsi="Times New Roman" w:cs="Times New Roman"/>
+          <w:sz w:val="28"/>
+          <w:szCs w:val="28"/>
+        </w:rPr>
+      </w:pPr>
+    </w:p>
+    <w:p>
+      <w:pPr>
+        <w:spacing w:line="360" w:lineRule="auto"/>
+        <w:ind w:firstLine="851"/>
+        <w:rPr>
+          <w:rFonts w:ascii="Times New Roman" w:hAnsi="Times New Roman" w:cs="Times New Roman"/>
+          <w:sz w:val="28"/>
+          <w:szCs w:val="28"/>
+        </w:rPr>
+      </w:pPr>
+    </w:p>
+    <w:p>
+      <w:pPr>
+        <w:spacing w:line="360" w:lineRule="auto"/>
+        <w:ind w:firstLine="851"/>
+        <w:rPr>
+          <w:rFonts w:ascii="Times New Roman" w:hAnsi="Times New Roman" w:cs="Times New Roman"/>
+          <w:sz w:val="28"/>
+          <w:szCs w:val="28"/>
+        </w:rPr>
+      </w:pPr>
+    </w:p>
+    <w:p>
+      <w:pPr>
+        <w:spacing w:line="360" w:lineRule="auto"/>
+        <w:ind w:firstLine="851"/>
+        <w:rPr>
+          <w:rFonts w:ascii="Times New Roman" w:hAnsi="Times New Roman" w:cs="Times New Roman"/>
+          <w:sz w:val="28"/>
+          <w:szCs w:val="28"/>
+        </w:rPr>
+      </w:pPr>
+    </w:p>
+    <w:p>
+      <w:pPr>
+        <w:spacing w:line="360" w:lineRule="auto"/>
+        <w:ind w:firstLine="851"/>
+        <w:rPr>
+          <w:rFonts w:ascii="Times New Roman" w:hAnsi="Times New Roman" w:cs="Times New Roman"/>
+          <w:sz w:val="28"/>
+          <w:szCs w:val="28"/>
+        </w:rPr>
+      </w:pPr>
+    </w:p>
+    <w:p>
+      <w:pPr>
+        <w:spacing w:line="360" w:lineRule="auto"/>
+        <w:ind w:firstLine="851"/>
+        <w:rPr>
+          <w:rFonts w:ascii="Times New Roman" w:hAnsi="Times New Roman" w:cs="Times New Roman"/>
+          <w:sz w:val="28"/>
+          <w:szCs w:val="28"/>
+        </w:rPr>
+      </w:pPr>
+    </w:p>
+    <w:p>
+      <w:pPr>
+        <w:spacing w:line="360" w:lineRule="auto"/>
+        <w:ind w:firstLine="851"/>
+        <w:rPr>
+          <w:rFonts w:ascii="Times New Roman" w:hAnsi="Times New Roman" w:cs="Times New Roman"/>
+          <w:sz w:val="28"/>
+          <w:szCs w:val="28"/>
+        </w:rPr>
+      </w:pPr>
+    </w:p>
+    <w:p>
+      <w:pPr>
+        <w:spacing w:line="360" w:lineRule="auto"/>
+        <w:ind w:firstLine="851"/>
+        <w:rPr>
+          <w:rFonts w:ascii="Times New Roman" w:hAnsi="Times New Roman" w:cs="Times New Roman"/>
+          <w:sz w:val="28"/>
+          <w:szCs w:val="28"/>
+        </w:rPr>
+      </w:pPr>
+    </w:p>
+    <w:p>
+      <w:pPr>
+        <w:spacing w:line="360" w:lineRule="auto"/>
+        <w:ind w:firstLine="851"/>
+        <w:rPr>
+          <w:rFonts w:ascii="Times New Roman" w:hAnsi="Times New Roman" w:cs="Times New Roman"/>
+          <w:sz w:val="28"/>
+          <w:szCs w:val="28"/>
+        </w:rPr>
+      </w:pPr>
+    </w:p>
+    <w:p>
+      <w:pPr>
+        <w:spacing w:line="360" w:lineRule="auto"/>
+        <w:ind w:firstLine="851"/>
+        <w:rPr>
+          <w:rFonts w:ascii="Times New Roman" w:hAnsi="Times New Roman" w:cs="Times New Roman"/>
+          <w:sz w:val="28"/>
+          <w:szCs w:val="28"/>
+        </w:rPr>
+      </w:pPr>
+    </w:p>
+    <w:p>
+      <w:pPr>
+        <w:spacing w:line="360" w:lineRule="auto"/>
+        <w:ind w:firstLine="851"/>
+        <w:rPr>
+          <w:rFonts w:ascii="Times New Roman" w:hAnsi="Times New Roman" w:cs="Times New Roman"/>
+          <w:sz w:val="28"/>
+          <w:szCs w:val="28"/>
+        </w:rPr>
+      </w:pPr>
+    </w:p>
+    <w:p>
+      <w:pPr>
+        <w:spacing w:line="360" w:lineRule="auto"/>
+        <w:ind w:firstLine="851"/>
+        <w:rPr>
+          <w:rFonts w:ascii="Times New Roman" w:hAnsi="Times New Roman" w:cs="Times New Roman"/>
+          <w:sz w:val="28"/>
+          <w:szCs w:val="28"/>
+        </w:rPr>
+      </w:pPr>
+    </w:p>
+    <w:p>
+      <w:pPr>
+        <w:spacing w:line="360" w:lineRule="auto"/>
+        <w:ind w:firstLine="851"/>
+        <w:rPr>
+          <w:rFonts w:ascii="Times New Roman" w:hAnsi="Times New Roman" w:cs="Times New Roman"/>
+          <w:sz w:val="28"/>
+          <w:szCs w:val="28"/>
+        </w:rPr>
+      </w:pPr>
+    </w:p>
+    <w:p>
+      <w:pPr>
+        <w:spacing w:line="360" w:lineRule="auto"/>
+        <w:ind w:firstLine="851"/>
+        <w:rPr>
+          <w:rFonts w:ascii="Times New Roman" w:hAnsi="Times New Roman" w:cs="Times New Roman"/>
+          <w:b/>
+          <w:sz w:val="28"/>
+          <w:szCs w:val="28"/>
+        </w:rPr>
+      </w:pPr>
+      <w:r>
+        <w:rPr>
+          <w:rFonts w:ascii="Times New Roman" w:hAnsi="Times New Roman" w:cs="Times New Roman"/>
+          <w:b/>
+          <w:sz w:val="28"/>
+          <w:szCs w:val="28"/>
+        </w:rPr>
+        <w:t>Заключение</w:t>
+      </w:r>
+    </w:p>
+    <w:p>
+      <w:pPr>
+        <w:spacing w:line="360" w:lineRule="auto"/>
+        <w:ind w:firstLine="851"/>
+        <w:rPr>
+          <w:rFonts w:ascii="Times New Roman" w:hAnsi="Times New Roman" w:cs="Times New Roman"/>
+          <w:sz w:val="28"/>
+          <w:szCs w:val="28"/>
+        </w:rPr>
+      </w:pPr>
+      <w:r>
+        <w:rPr>
+          <w:rFonts w:ascii="Times New Roman" w:hAnsi="Times New Roman" w:cs="Times New Roman"/>
+          <w:sz w:val="28"/>
+          <w:szCs w:val="28"/>
+        </w:rPr>
+        <w:lastRenderedPageBreak/>
+        <w:t>В ходе выполнения проектного задания были достигнуты следующие цели:</w:t>
+      </w:r>
+    </w:p>
+    <w:p>
+      <w:pPr>
+        <w:pStyle w:val="a7"/>
+        <w:numPr>
+          <w:ilvl w:val="0"/>
+          <w:numId w:val="3"/>
+        </w:numPr>
+        <w:spacing w:line="360" w:lineRule="auto"/>
+        <w:ind w:left="0" w:firstLine="851"/>
+        <w:rPr>
+          <w:rFonts w:ascii="Times New Roman" w:hAnsi="Times New Roman" w:cs="Times New Roman"/>
+          <w:sz w:val="28"/>
+          <w:szCs w:val="28"/>
+        </w:rPr>
+      </w:pPr>
+      <w:r>
+        <w:rPr>
+          <w:rFonts w:ascii="Times New Roman" w:hAnsi="Times New Roman" w:cs="Times New Roman"/>
+          <w:sz w:val="28"/>
+          <w:szCs w:val="28"/>
+        </w:rPr>
+        <w:t xml:space="preserve">Был проведен анализ современных средств для реализации продуктов компании, а именно торговые площадки, </w:t>
+      </w:r>
+      <w:proofErr w:type="gramStart"/>
+      <w:r>
+        <w:rPr>
+          <w:rFonts w:ascii="Times New Roman" w:hAnsi="Times New Roman" w:cs="Times New Roman"/>
+          <w:sz w:val="28"/>
+          <w:szCs w:val="28"/>
+        </w:rPr>
+        <w:t>интернет-сервисы</w:t>
+      </w:r>
+      <w:proofErr w:type="gramEnd"/>
+      <w:r>
+        <w:rPr>
+          <w:rFonts w:ascii="Times New Roman" w:hAnsi="Times New Roman" w:cs="Times New Roman"/>
+          <w:sz w:val="28"/>
+          <w:szCs w:val="28"/>
+        </w:rPr>
+        <w:t xml:space="preserve"> для размещения объявлений о товарах, фирмы по утилизации оборудования. В результате была выбрана разработка собственного веб-сайта для  продажи офисной техники и сетевого оборудования компании.</w:t>
+      </w:r>
+    </w:p>
+    <w:p>
+      <w:pPr>
+        <w:pStyle w:val="a7"/>
+        <w:numPr>
+          <w:ilvl w:val="0"/>
+          <w:numId w:val="3"/>
+        </w:numPr>
+        <w:spacing w:line="360" w:lineRule="auto"/>
+        <w:ind w:left="0" w:firstLine="851"/>
+        <w:rPr>
+          <w:rFonts w:ascii="Times New Roman" w:hAnsi="Times New Roman" w:cs="Times New Roman"/>
+          <w:sz w:val="28"/>
+          <w:szCs w:val="28"/>
+        </w:rPr>
+      </w:pPr>
+      <w:r>
+        <w:rPr>
+          <w:rFonts w:ascii="Times New Roman" w:hAnsi="Times New Roman" w:cs="Times New Roman"/>
+          <w:sz w:val="28"/>
+          <w:szCs w:val="28"/>
+        </w:rPr>
+        <w:t xml:space="preserve">В ходе выполнения проектного задания удалось изучить и освоить такие прикладные программные продукты как среда разработки </w:t>
+      </w:r>
+      <w:r>
+        <w:rPr>
+          <w:rFonts w:ascii="Times New Roman" w:hAnsi="Times New Roman" w:cs="Times New Roman"/>
+          <w:sz w:val="28"/>
+          <w:szCs w:val="28"/>
+          <w:lang w:val="en-US"/>
+        </w:rPr>
+        <w:t>Visual</w:t>
+      </w:r>
+      <w:r>
+        <w:rPr>
+          <w:rFonts w:ascii="Times New Roman" w:hAnsi="Times New Roman" w:cs="Times New Roman"/>
+          <w:sz w:val="28"/>
+          <w:szCs w:val="28"/>
+        </w:rPr>
+        <w:t xml:space="preserve"> </w:t>
+      </w:r>
+      <w:r>
+        <w:rPr>
+          <w:rFonts w:ascii="Times New Roman" w:hAnsi="Times New Roman" w:cs="Times New Roman"/>
+          <w:sz w:val="28"/>
+          <w:szCs w:val="28"/>
+          <w:lang w:val="en-US"/>
+        </w:rPr>
+        <w:t>Studio</w:t>
+      </w:r>
+      <w:r>
+        <w:rPr>
+          <w:rFonts w:ascii="Times New Roman" w:hAnsi="Times New Roman" w:cs="Times New Roman"/>
+          <w:sz w:val="28"/>
+          <w:szCs w:val="28"/>
+        </w:rPr>
+        <w:t xml:space="preserve"> </w:t>
+      </w:r>
+      <w:r>
+        <w:rPr>
+          <w:rFonts w:ascii="Times New Roman" w:hAnsi="Times New Roman" w:cs="Times New Roman"/>
+          <w:sz w:val="28"/>
+          <w:szCs w:val="28"/>
+          <w:lang w:val="en-US"/>
+        </w:rPr>
+        <w:t>Code</w:t>
+      </w:r>
+      <w:r>
+        <w:rPr>
+          <w:rFonts w:ascii="Times New Roman" w:hAnsi="Times New Roman" w:cs="Times New Roman"/>
+          <w:sz w:val="28"/>
+          <w:szCs w:val="28"/>
+        </w:rPr>
+        <w:t xml:space="preserve">, </w:t>
+      </w:r>
+      <w:proofErr w:type="spellStart"/>
+      <w:r>
+        <w:rPr>
+          <w:rFonts w:ascii="Times New Roman" w:hAnsi="Times New Roman" w:cs="Times New Roman"/>
+          <w:sz w:val="28"/>
+          <w:szCs w:val="28"/>
+        </w:rPr>
+        <w:t>фреймворк</w:t>
+      </w:r>
+      <w:proofErr w:type="spellEnd"/>
+      <w:r>
+        <w:rPr>
+          <w:rFonts w:ascii="Times New Roman" w:hAnsi="Times New Roman" w:cs="Times New Roman"/>
+          <w:sz w:val="28"/>
+          <w:szCs w:val="28"/>
+        </w:rPr>
+        <w:t xml:space="preserve"> </w:t>
+      </w:r>
+      <w:r>
+        <w:rPr>
+          <w:rFonts w:ascii="Times New Roman" w:hAnsi="Times New Roman" w:cs="Times New Roman"/>
+          <w:sz w:val="28"/>
+          <w:szCs w:val="28"/>
+          <w:lang w:val="en-US"/>
+        </w:rPr>
+        <w:t>React</w:t>
+      </w:r>
+      <w:r>
+        <w:rPr>
+          <w:rFonts w:ascii="Times New Roman" w:hAnsi="Times New Roman" w:cs="Times New Roman"/>
+          <w:sz w:val="28"/>
+          <w:szCs w:val="28"/>
+        </w:rPr>
+        <w:t xml:space="preserve">, распределенная система управления версиями </w:t>
+      </w:r>
+      <w:proofErr w:type="spellStart"/>
+      <w:r>
+        <w:rPr>
+          <w:rFonts w:ascii="Times New Roman" w:hAnsi="Times New Roman" w:cs="Times New Roman"/>
+          <w:sz w:val="28"/>
+          <w:szCs w:val="28"/>
+          <w:lang w:val="en-US"/>
+        </w:rPr>
+        <w:t>Git</w:t>
+      </w:r>
+      <w:proofErr w:type="spellEnd"/>
+      <w:r>
+        <w:rPr>
+          <w:rFonts w:ascii="Times New Roman" w:hAnsi="Times New Roman" w:cs="Times New Roman"/>
+          <w:sz w:val="28"/>
+          <w:szCs w:val="28"/>
+        </w:rPr>
+        <w:t xml:space="preserve">, язык программирования </w:t>
+      </w:r>
+      <w:r>
+        <w:rPr>
+          <w:rFonts w:ascii="Times New Roman" w:hAnsi="Times New Roman" w:cs="Times New Roman"/>
+          <w:sz w:val="28"/>
+          <w:szCs w:val="28"/>
+          <w:lang w:val="en-US"/>
+        </w:rPr>
+        <w:t>JavaScript</w:t>
+      </w:r>
+      <w:r>
+        <w:rPr>
+          <w:rFonts w:ascii="Times New Roman" w:hAnsi="Times New Roman" w:cs="Times New Roman"/>
+          <w:sz w:val="28"/>
+          <w:szCs w:val="28"/>
+        </w:rPr>
+        <w:t xml:space="preserve">, формальный язык декодирования и описания внешнего вида документа </w:t>
+      </w:r>
+      <w:r>
+        <w:rPr>
+          <w:rFonts w:ascii="Times New Roman" w:hAnsi="Times New Roman" w:cs="Times New Roman"/>
+          <w:sz w:val="28"/>
+          <w:szCs w:val="28"/>
+          <w:lang w:val="en-US"/>
+        </w:rPr>
+        <w:t>CSS</w:t>
+      </w:r>
+      <w:r>
+        <w:rPr>
+          <w:rFonts w:ascii="Times New Roman" w:hAnsi="Times New Roman" w:cs="Times New Roman"/>
+          <w:sz w:val="28"/>
+          <w:szCs w:val="28"/>
+        </w:rPr>
+        <w:t>.</w:t>
+      </w:r>
+    </w:p>
+    <w:p>
+      <w:pPr>
+        <w:pStyle w:val="a7"/>
+        <w:numPr>
+          <w:ilvl w:val="0"/>
+          <w:numId w:val="3"/>
+        </w:numPr>
+        <w:spacing w:line="360" w:lineRule="auto"/>
+        <w:ind w:left="0" w:firstLine="851"/>
+        <w:rPr>
+          <w:rFonts w:ascii="Times New Roman" w:hAnsi="Times New Roman" w:cs="Times New Roman"/>
+          <w:sz w:val="28"/>
+          <w:szCs w:val="28"/>
+        </w:rPr>
+      </w:pPr>
+      <w:r>
+        <w:rPr>
+          <w:rFonts w:ascii="Times New Roman" w:hAnsi="Times New Roman" w:cs="Times New Roman"/>
+          <w:sz w:val="28"/>
+          <w:szCs w:val="28"/>
+        </w:rPr>
+        <w:t>С использованием указанных продуктов был разработан веб-сайт по продаже офисной техники и сетевого оборудования компании</w:t>
+      </w:r>
+      <w:r>
+        <w:rPr>
+          <w:rFonts w:ascii="Times New Roman" w:hAnsi="Times New Roman" w:cs="Times New Roman"/>
+          <w:sz w:val="28"/>
+          <w:szCs w:val="28"/>
+        </w:rPr>
+        <w:t>, отвечающий требованиям удобства и простоты  использования пользователем, а также обеспечения выполнения основной задачи данного проекта по реализации</w:t>
+      </w:r>
+      <w:r>
+        <w:rPr>
+          <w:rFonts w:ascii="Times New Roman" w:hAnsi="Times New Roman" w:cs="Times New Roman"/>
+          <w:sz w:val="28"/>
+          <w:szCs w:val="28"/>
+        </w:rPr>
+        <w:t xml:space="preserve"> излишков техники и</w:t>
+      </w:r>
+      <w:r>
+        <w:rPr>
+          <w:rFonts w:ascii="Times New Roman" w:hAnsi="Times New Roman" w:cs="Times New Roman"/>
+          <w:sz w:val="28"/>
+          <w:szCs w:val="28"/>
+        </w:rPr>
+        <w:t xml:space="preserve"> устаревшего оборудования</w:t>
+      </w:r>
+      <w:r>
+        <w:rPr>
+          <w:rFonts w:ascii="Times New Roman" w:hAnsi="Times New Roman" w:cs="Times New Roman"/>
+          <w:sz w:val="28"/>
+          <w:szCs w:val="28"/>
+        </w:rPr>
+        <w:t>.</w:t>
+      </w:r>
+    </w:p>
+    <w:p>
+      <w:pPr>
+        <w:pStyle w:val="a7"/>
+        <w:numPr>
+          <w:ilvl w:val="0"/>
+          <w:numId w:val="3"/>
+        </w:numPr>
+        <w:spacing w:line="360" w:lineRule="auto"/>
+        <w:ind w:left="0" w:firstLine="851"/>
+        <w:rPr>
+          <w:rFonts w:ascii="Times New Roman" w:hAnsi="Times New Roman" w:cs="Times New Roman"/>
+          <w:sz w:val="28"/>
+          <w:szCs w:val="28"/>
+        </w:rPr>
+      </w:pPr>
+      <w:r>
+        <w:rPr>
+          <w:rFonts w:ascii="Times New Roman" w:hAnsi="Times New Roman" w:cs="Times New Roman"/>
+          <w:sz w:val="28"/>
+          <w:szCs w:val="28"/>
+        </w:rPr>
+        <w:t>По итогам выполнения проекта был выявлен перечень улучшений:</w:t>
+      </w:r>
+    </w:p>
+    <w:p>
+      <w:pPr>
+        <w:pStyle w:val="a7"/>
+        <w:numPr>
+          <w:ilvl w:val="0"/>
+          <w:numId w:val="4"/>
+        </w:numPr>
+        <w:spacing w:line="360" w:lineRule="auto"/>
+        <w:ind w:left="0" w:firstLine="851"/>
+        <w:rPr>
+          <w:rFonts w:ascii="Times New Roman" w:hAnsi="Times New Roman" w:cs="Times New Roman"/>
+          <w:sz w:val="28"/>
+          <w:szCs w:val="28"/>
+        </w:rPr>
+      </w:pPr>
+      <w:r>
+        <w:rPr>
+          <w:rFonts w:ascii="Times New Roman" w:hAnsi="Times New Roman" w:cs="Times New Roman"/>
+          <w:sz w:val="28"/>
+          <w:szCs w:val="28"/>
+        </w:rPr>
+        <w:t>добавление обратной связи при взаимодействии клиента с веб-сайтом в виде комментариев и оценки продукта.</w:t>
+      </w:r>
+    </w:p>
+    <w:p>
+      <w:pPr>
+        <w:pStyle w:val="a7"/>
+        <w:numPr>
+          <w:ilvl w:val="0"/>
+          <w:numId w:val="4"/>
+        </w:numPr>
+        <w:spacing w:line="360" w:lineRule="auto"/>
+        <w:ind w:left="0" w:firstLine="851"/>
+        <w:rPr>
+          <w:rFonts w:ascii="Times New Roman" w:hAnsi="Times New Roman" w:cs="Times New Roman"/>
+          <w:sz w:val="28"/>
+          <w:szCs w:val="28"/>
+        </w:rPr>
+      </w:pPr>
+      <w:r>
+        <w:rPr>
+          <w:rFonts w:ascii="Times New Roman" w:hAnsi="Times New Roman" w:cs="Times New Roman"/>
+          <w:sz w:val="28"/>
+          <w:szCs w:val="28"/>
+        </w:rPr>
+        <w:t>добавление страницы «О нас» для улучшения лояльности клиента</w:t>
+      </w:r>
+    </w:p>
+    <w:p>
+      <w:pPr>
+        <w:pStyle w:val="a7"/>
+        <w:numPr>
+          <w:ilvl w:val="0"/>
+          <w:numId w:val="4"/>
+        </w:numPr>
+        <w:spacing w:line="360" w:lineRule="auto"/>
+        <w:ind w:left="0" w:firstLine="851"/>
+        <w:rPr>
+          <w:rFonts w:ascii="Times New Roman" w:hAnsi="Times New Roman" w:cs="Times New Roman"/>
+          <w:sz w:val="28"/>
+          <w:szCs w:val="28"/>
+        </w:rPr>
+      </w:pPr>
+      <w:r>
+        <w:rPr>
+          <w:rFonts w:ascii="Times New Roman" w:hAnsi="Times New Roman" w:cs="Times New Roman"/>
+          <w:sz w:val="28"/>
+          <w:szCs w:val="28"/>
+        </w:rPr>
+        <w:t>возможность авторизации клиента для сохранения личной информации о клиенте.</w:t>
+      </w:r>
+    </w:p>
+    <w:p>
+      <w:pPr>
+        <w:pStyle w:val="a7"/>
+        <w:numPr>
+          <w:ilvl w:val="0"/>
+          <w:numId w:val="4"/>
+        </w:numPr>
+        <w:spacing w:line="360" w:lineRule="auto"/>
+        <w:ind w:left="0" w:firstLine="851"/>
+        <w:rPr>
+          <w:rFonts w:ascii="Times New Roman" w:hAnsi="Times New Roman" w:cs="Times New Roman"/>
+          <w:sz w:val="28"/>
+          <w:szCs w:val="28"/>
+        </w:rPr>
+      </w:pPr>
+      <w:r>
+        <w:rPr>
+          <w:rFonts w:ascii="Times New Roman" w:hAnsi="Times New Roman" w:cs="Times New Roman"/>
+          <w:sz w:val="28"/>
+          <w:szCs w:val="28"/>
+        </w:rPr>
+        <w:t xml:space="preserve">Использование препроцессора </w:t>
+      </w:r>
+      <w:r>
+        <w:rPr>
+          <w:rFonts w:ascii="Times New Roman" w:hAnsi="Times New Roman" w:cs="Times New Roman"/>
+          <w:sz w:val="28"/>
+          <w:szCs w:val="28"/>
+          <w:lang w:val="en-US"/>
+        </w:rPr>
+        <w:t>SASS</w:t>
+      </w:r>
+      <w:r>
+        <w:rPr>
+          <w:rFonts w:ascii="Times New Roman" w:hAnsi="Times New Roman" w:cs="Times New Roman"/>
+          <w:sz w:val="28"/>
+          <w:szCs w:val="28"/>
+        </w:rPr>
+        <w:t xml:space="preserve"> </w:t>
+      </w:r>
+      <w:r>
+        <w:rPr>
+          <w:rFonts w:ascii="Times New Roman" w:hAnsi="Times New Roman" w:cs="Times New Roman"/>
+          <w:sz w:val="28"/>
+          <w:szCs w:val="28"/>
+        </w:rPr>
+        <w:t xml:space="preserve">для визуализации </w:t>
+      </w:r>
+      <w:r>
+        <w:rPr>
+          <w:rFonts w:ascii="Times New Roman" w:hAnsi="Times New Roman" w:cs="Times New Roman"/>
+          <w:sz w:val="28"/>
+          <w:szCs w:val="28"/>
+          <w:lang w:val="en-US"/>
+        </w:rPr>
+        <w:t>HTML</w:t>
+      </w:r>
+      <w:r>
+        <w:rPr>
+          <w:rFonts w:ascii="Times New Roman" w:hAnsi="Times New Roman" w:cs="Times New Roman"/>
+          <w:sz w:val="28"/>
+          <w:szCs w:val="28"/>
+        </w:rPr>
+        <w:t>.</w:t>
+      </w:r>
+    </w:p>
+    <w:p>
+      <w:pPr>
+        <w:spacing w:line="360" w:lineRule="auto"/>
+        <w:ind w:firstLine="851"/>
+        <w:rPr>
+          <w:rFonts w:ascii="Times New Roman" w:hAnsi="Times New Roman" w:cs="Times New Roman"/>
+          <w:sz w:val="28"/>
+          <w:szCs w:val="28"/>
+        </w:rPr>
+      </w:pPr>
+    </w:p>
+    <w:p>
+      <w:pPr>
+        <w:spacing w:line="360" w:lineRule="auto"/>
+        <w:ind w:firstLine="851"/>
+        <w:rPr>
+          <w:rFonts w:ascii="Times New Roman" w:hAnsi="Times New Roman" w:cs="Times New Roman"/>
+          <w:sz w:val="28"/>
+          <w:szCs w:val="28"/>
+          <w:lang w:val="en-US"/>
+        </w:rPr>
+      </w:pPr>
+    </w:p>
+    <w:p>
+      <w:pPr>
+        <w:spacing w:line="360" w:lineRule="auto"/>
+        <w:ind w:firstLine="851"/>
+        <w:rPr>
+          <w:rFonts w:ascii="Times New Roman" w:hAnsi="Times New Roman" w:cs="Times New Roman"/>
+          <w:b/>
+          <w:sz w:val="28"/>
+          <w:szCs w:val="28"/>
+        </w:rPr>
+      </w:pPr>
+      <w:r>
+        <w:rPr>
+          <w:rFonts w:ascii="Times New Roman" w:hAnsi="Times New Roman" w:cs="Times New Roman"/>
+          <w:b/>
+          <w:sz w:val="28"/>
+          <w:szCs w:val="28"/>
+        </w:rPr>
+        <w:t>Список и</w:t>
+      </w:r>
+      <w:r>
+        <w:rPr>
+          <w:rFonts w:ascii="Times New Roman" w:hAnsi="Times New Roman" w:cs="Times New Roman"/>
+          <w:b/>
+          <w:sz w:val="28"/>
+          <w:szCs w:val="28"/>
+        </w:rPr>
+        <w:t>спользуемой</w:t>
+      </w:r>
+      <w:r>
+        <w:rPr>
+          <w:rFonts w:ascii="Times New Roman" w:hAnsi="Times New Roman" w:cs="Times New Roman"/>
+          <w:b/>
+          <w:sz w:val="28"/>
+          <w:szCs w:val="28"/>
+        </w:rPr>
+        <w:t xml:space="preserve"> литературы</w:t>
+      </w:r>
+    </w:p>
+    <w:p>
+      <w:pPr>
+        <w:pStyle w:val="a7"/>
+        <w:numPr>
+          <w:ilvl w:val="0"/>
+          <w:numId w:val="5"/>
+        </w:numPr>
+        <w:spacing w:line="360" w:lineRule="auto"/>
+        <w:ind w:left="0" w:firstLine="851"/>
+        <w:rPr>
+          <w:rFonts w:ascii="Times New Roman" w:hAnsi="Times New Roman" w:cs="Times New Roman"/>
+          <w:sz w:val="28"/>
+          <w:szCs w:val="28"/>
+        </w:rPr>
+      </w:pPr>
+      <w:hyperlink r:id="rId19" w:history="1">
+        <w:r>
+          <w:rPr>
+            <w:rStyle w:val="a8"/>
+            <w:rFonts w:ascii="Times New Roman" w:hAnsi="Times New Roman" w:cs="Times New Roman"/>
+            <w:sz w:val="28"/>
+            <w:szCs w:val="28"/>
+          </w:rPr>
+          <w:t>https://blog.skillfactory.ru/glossary/ide/</w:t>
+        </w:r>
+      </w:hyperlink>
+    </w:p>
+    <w:p>
+      <w:pPr>
+        <w:pStyle w:val="a7"/>
+        <w:numPr>
+          <w:ilvl w:val="0"/>
+          <w:numId w:val="5"/>
+        </w:numPr>
+        <w:spacing w:line="360" w:lineRule="auto"/>
+        <w:ind w:left="0" w:firstLine="851"/>
+        <w:rPr>
+          <w:rFonts w:ascii="Times New Roman" w:hAnsi="Times New Roman" w:cs="Times New Roman"/>
+          <w:sz w:val="28"/>
+          <w:szCs w:val="28"/>
+        </w:rPr>
+      </w:pPr>
+      <w:hyperlink r:id="rId20" w:history="1">
+        <w:r>
+          <w:rPr>
+            <w:rStyle w:val="a8"/>
+            <w:rFonts w:ascii="Times New Roman" w:hAnsi="Times New Roman" w:cs="Times New Roman"/>
+            <w:sz w:val="28"/>
+            <w:szCs w:val="28"/>
+          </w:rPr>
+          <w:t>https://aws.amazon.com/ru/what-is/ide/</w:t>
+        </w:r>
+      </w:hyperlink>
+    </w:p>
+    <w:p>
+      <w:pPr>
+        <w:pStyle w:val="a7"/>
+        <w:numPr>
+          <w:ilvl w:val="0"/>
+          <w:numId w:val="5"/>
+        </w:numPr>
+        <w:spacing w:line="360" w:lineRule="auto"/>
+        <w:ind w:left="0" w:firstLine="851"/>
+        <w:rPr>
+          <w:rFonts w:ascii="Times New Roman" w:hAnsi="Times New Roman" w:cs="Times New Roman"/>
+          <w:sz w:val="28"/>
+          <w:szCs w:val="28"/>
+        </w:rPr>
+      </w:pPr>
+      <w:hyperlink r:id="rId21" w:history="1">
+        <w:r>
+          <w:rPr>
+            <w:rStyle w:val="a8"/>
+            <w:rFonts w:ascii="Times New Roman" w:hAnsi="Times New Roman" w:cs="Times New Roman"/>
+            <w:sz w:val="28"/>
+            <w:szCs w:val="28"/>
+          </w:rPr>
+          <w:t>https://blog.geekbrains.by/top-11-luchshih-ide-i-redaktorov-koda-javascript/</w:t>
+        </w:r>
+      </w:hyperlink>
+    </w:p>
+    <w:p>
+      <w:pPr>
+        <w:pStyle w:val="a7"/>
+        <w:numPr>
+          <w:ilvl w:val="0"/>
+          <w:numId w:val="5"/>
+        </w:numPr>
+        <w:spacing w:line="360" w:lineRule="auto"/>
+        <w:ind w:left="0" w:firstLine="851"/>
+        <w:rPr>
+          <w:rFonts w:ascii="Times New Roman" w:hAnsi="Times New Roman" w:cs="Times New Roman"/>
+          <w:sz w:val="28"/>
+          <w:szCs w:val="28"/>
+        </w:rPr>
+      </w:pPr>
+      <w:hyperlink r:id="rId22" w:history="1">
+        <w:r>
+          <w:rPr>
+            <w:rStyle w:val="a8"/>
+            <w:rFonts w:ascii="Times New Roman" w:hAnsi="Times New Roman" w:cs="Times New Roman"/>
+            <w:sz w:val="28"/>
+            <w:szCs w:val="28"/>
+          </w:rPr>
+          <w:t>https://ru.hexlet.io/blog/posts/yazyki-programmirovaniya-dlya-sozdaniya-saytov</w:t>
+        </w:r>
+      </w:hyperlink>
+    </w:p>
+    <w:p>
+      <w:pPr>
+        <w:pStyle w:val="a7"/>
+        <w:numPr>
+          <w:ilvl w:val="0"/>
+          <w:numId w:val="5"/>
+        </w:numPr>
+        <w:spacing w:line="360" w:lineRule="auto"/>
+        <w:ind w:left="0" w:firstLine="851"/>
+        <w:rPr>
+          <w:rFonts w:ascii="Times New Roman" w:hAnsi="Times New Roman" w:cs="Times New Roman"/>
+          <w:sz w:val="28"/>
+          <w:szCs w:val="28"/>
+        </w:rPr>
+      </w:pPr>
+      <w:hyperlink r:id="rId23" w:history="1">
+        <w:r>
+          <w:rPr>
+            <w:rStyle w:val="a8"/>
+            <w:rFonts w:ascii="Times New Roman" w:hAnsi="Times New Roman" w:cs="Times New Roman"/>
+            <w:sz w:val="28"/>
+            <w:szCs w:val="28"/>
+          </w:rPr>
+          <w:t>https://habr.com/ru/companies/habr_career/articles/746038/</w:t>
+        </w:r>
+      </w:hyperlink>
+    </w:p>
+    <w:p>
+      <w:pPr>
+        <w:pStyle w:val="a7"/>
+        <w:numPr>
+          <w:ilvl w:val="0"/>
+          <w:numId w:val="5"/>
+        </w:numPr>
+        <w:spacing w:line="360" w:lineRule="auto"/>
+        <w:ind w:left="0" w:firstLine="851"/>
+        <w:rPr>
+          <w:rFonts w:ascii="Times New Roman" w:hAnsi="Times New Roman" w:cs="Times New Roman"/>
+          <w:sz w:val="28"/>
+          <w:szCs w:val="28"/>
+        </w:rPr>
+      </w:pPr>
+      <w:hyperlink r:id="rId24" w:history="1">
+        <w:r>
+          <w:rPr>
+            <w:rStyle w:val="a8"/>
+            <w:rFonts w:ascii="Times New Roman" w:hAnsi="Times New Roman" w:cs="Times New Roman"/>
+            <w:sz w:val="28"/>
+            <w:szCs w:val="28"/>
+          </w:rPr>
+          <w:t>https://aw.club/global/ru/blog/best-javascript-frameworks-2023</w:t>
+        </w:r>
+      </w:hyperlink>
+    </w:p>
+    <w:p>
+      <w:pPr>
+        <w:pStyle w:val="a7"/>
+        <w:numPr>
+          <w:ilvl w:val="0"/>
+          <w:numId w:val="5"/>
+        </w:numPr>
+        <w:spacing w:line="360" w:lineRule="auto"/>
+        <w:ind w:left="0" w:firstLine="851"/>
+        <w:rPr>
+          <w:rFonts w:ascii="Times New Roman" w:hAnsi="Times New Roman" w:cs="Times New Roman"/>
+          <w:sz w:val="28"/>
+          <w:szCs w:val="28"/>
+        </w:rPr>
+      </w:pPr>
+      <w:hyperlink r:id="rId25" w:history="1">
+        <w:r>
+          <w:rPr>
+            <w:rStyle w:val="a8"/>
+            <w:rFonts w:ascii="Times New Roman" w:hAnsi="Times New Roman" w:cs="Times New Roman"/>
+            <w:sz w:val="28"/>
+            <w:szCs w:val="28"/>
+          </w:rPr>
+          <w:t>https://code.visualstudio.com/docs/?dv=win64user</w:t>
+        </w:r>
+      </w:hyperlink>
+    </w:p>
+    <w:p>
+      <w:pPr>
+        <w:pStyle w:val="a7"/>
+        <w:numPr>
+          <w:ilvl w:val="0"/>
+          <w:numId w:val="5"/>
+        </w:numPr>
+        <w:spacing w:line="360" w:lineRule="auto"/>
+        <w:ind w:left="0" w:firstLine="851"/>
+        <w:rPr>
+          <w:rFonts w:ascii="Times New Roman" w:hAnsi="Times New Roman" w:cs="Times New Roman"/>
+          <w:sz w:val="28"/>
+          <w:szCs w:val="28"/>
+        </w:rPr>
+      </w:pPr>
+      <w:hyperlink r:id="rId26" w:history="1">
+        <w:r>
+          <w:rPr>
+            <w:rStyle w:val="a8"/>
+            <w:rFonts w:ascii="Times New Roman" w:hAnsi="Times New Roman" w:cs="Times New Roman"/>
+            <w:sz w:val="28"/>
+            <w:szCs w:val="28"/>
+          </w:rPr>
+          <w:t>https://code.visualstudio.com/docs/supporting/faq</w:t>
+        </w:r>
+      </w:hyperlink>
+    </w:p>
+    <w:p>
+      <w:pPr>
+        <w:pStyle w:val="a7"/>
+        <w:numPr>
+          <w:ilvl w:val="0"/>
+          <w:numId w:val="5"/>
+        </w:numPr>
+        <w:spacing w:line="360" w:lineRule="auto"/>
+        <w:ind w:left="0" w:firstLine="851"/>
+        <w:rPr>
+          <w:rFonts w:ascii="Times New Roman" w:hAnsi="Times New Roman" w:cs="Times New Roman"/>
+          <w:sz w:val="28"/>
+          <w:szCs w:val="28"/>
+        </w:rPr>
+      </w:pPr>
+      <w:hyperlink r:id="rId27" w:history="1">
+        <w:r>
+          <w:rPr>
+            <w:rStyle w:val="a8"/>
+            <w:rFonts w:ascii="Times New Roman" w:hAnsi="Times New Roman" w:cs="Times New Roman"/>
+            <w:sz w:val="28"/>
+            <w:szCs w:val="28"/>
+          </w:rPr>
+          <w:t>https://gbcdn.mrgcdn.ru/uploads/asset/5796196/attachment/cc27f8217e3cf60e510430ecd67c128a.pdf</w:t>
+        </w:r>
+      </w:hyperlink>
+    </w:p>
+    <w:p>
+      <w:pPr>
+        <w:pStyle w:val="a7"/>
+        <w:numPr>
+          <w:ilvl w:val="0"/>
+          <w:numId w:val="5"/>
+        </w:numPr>
+        <w:spacing w:line="360" w:lineRule="auto"/>
+        <w:ind w:left="0" w:firstLine="851"/>
+        <w:rPr>
+          <w:rFonts w:ascii="Times New Roman" w:hAnsi="Times New Roman" w:cs="Times New Roman"/>
+          <w:sz w:val="28"/>
+          <w:szCs w:val="28"/>
+        </w:rPr>
+      </w:pPr>
+    </w:p>
+    <w:p>
+      <w:pPr>
+        <w:spacing w:line="360" w:lineRule="auto"/>
+        <w:ind w:firstLine="851"/>
+        <w:rPr>
+          <w:rFonts w:ascii="Times New Roman" w:hAnsi="Times New Roman" w:cs="Times New Roman"/>
+          <w:b/>
+          <w:sz w:val="28"/>
+          <w:szCs w:val="28"/>
+        </w:rPr>
+      </w:pPr>
+    </w:p>
+    <w:p>
+      <w:pPr>
+        <w:spacing w:line="360" w:lineRule="auto"/>
+        <w:ind w:firstLine="851"/>
+        <w:rPr>
+          <w:rFonts w:ascii="Times New Roman" w:hAnsi="Times New Roman" w:cs="Times New Roman"/>
+          <w:b/>
+          <w:sz w:val="28"/>
+          <w:szCs w:val="28"/>
+        </w:rPr>
+      </w:pPr>
+    </w:p>
+    <w:p>
+      <w:pPr>
+        <w:spacing w:line="360" w:lineRule="auto"/>
+        <w:ind w:firstLine="851"/>
+        <w:rPr>
+          <w:rFonts w:ascii="Times New Roman" w:hAnsi="Times New Roman" w:cs="Times New Roman"/>
+          <w:b/>
+          <w:sz w:val="28"/>
+          <w:szCs w:val="28"/>
+        </w:rPr>
+      </w:pPr>
+      <w:r>
+        <w:rPr>
+          <w:rFonts w:ascii="Times New Roman" w:hAnsi="Times New Roman" w:cs="Times New Roman"/>
+          <w:b/>
+          <w:sz w:val="28"/>
+          <w:szCs w:val="28"/>
+        </w:rPr>
+        <w:t>Приложения</w:t>
+      </w:r>
+    </w:p>
+    <w:p>
+      <w:pPr>
+        <w:spacing w:line="360" w:lineRule="auto"/>
+        <w:ind w:firstLine="851"/>
+        <w:rPr>
+          <w:rFonts w:ascii="Times New Roman" w:hAnsi="Times New Roman" w:cs="Times New Roman"/>
+          <w:sz w:val="28"/>
+          <w:szCs w:val="28"/>
+        </w:rPr>
+      </w:pPr>
+      <w:r>
+        <w:rPr>
+          <w:rFonts w:ascii="Times New Roman" w:hAnsi="Times New Roman" w:cs="Times New Roman"/>
+          <w:sz w:val="28"/>
+          <w:szCs w:val="28"/>
+        </w:rPr>
+        <w:t xml:space="preserve">Приложение 1 – </w:t>
+      </w:r>
+      <w:r>
+        <w:rPr>
+          <w:rFonts w:ascii="Times New Roman" w:hAnsi="Times New Roman" w:cs="Times New Roman"/>
+          <w:sz w:val="28"/>
+          <w:szCs w:val="28"/>
+          <w:lang w:val="en-US"/>
+        </w:rPr>
+        <w:t>App.css</w:t>
+      </w:r>
+    </w:p>
+    <w:p>
+      <w:pPr>
+        <w:spacing w:line="360" w:lineRule="auto"/>
+        <w:ind w:firstLine="851"/>
+        <w:rPr>
+          <w:rFonts w:ascii="Times New Roman" w:hAnsi="Times New Roman" w:cs="Times New Roman"/>
+          <w:sz w:val="28"/>
+          <w:szCs w:val="28"/>
         </w:rPr>
       </w:pPr>
       <w:r>
@@ -26045,10 +26686,10 @@
         </w:rPr>
         <w:lastRenderedPageBreak/>
         <w:drawing>
-          <wp:inline distT="0" distB="0" distL="0" distR="0" wp14:anchorId="6E97A64E" wp14:editId="4AD3E67C">
-            <wp:extent cx="4206240" cy="8618220"/>
-            <wp:effectExtent l="0" t="0" r="3810" b="0"/>
-            <wp:docPr id="3" name="Рисунок 3"/>
+          <wp:inline distT="0" distB="0" distL="0" distR="0" wp14:anchorId="7A37ADDC" wp14:editId="4515C0F1">
+            <wp:extent cx="6120130" cy="4499297"/>
+            <wp:effectExtent l="0" t="0" r="0" b="0"/>
+            <wp:docPr id="2" name="Рисунок 2"/>
             <wp:cNvGraphicFramePr>
               <a:graphicFrameLocks xmlns:a="http://schemas.openxmlformats.org/drawingml/2006/main" noChangeAspect="1"/>
             </wp:cNvGraphicFramePr>
@@ -26068,7 +26709,7 @@
                   <pic:spPr>
                     <a:xfrm>
                       <a:off x="0" y="0"/>
-                      <a:ext cx="4206240" cy="8618220"/>
+                      <a:ext cx="6120130" cy="4499297"/>
                     </a:xfrm>
                     <a:prstGeom prst="rect">
                       <a:avLst/>
@@ -26089,38 +26730,92 @@
           <w:rFonts w:ascii="Times New Roman" w:hAnsi="Times New Roman" w:cs="Times New Roman"/>
           <w:sz w:val="28"/>
           <w:szCs w:val="28"/>
-          <w:lang w:val="en-US"/>
-        </w:rPr>
-      </w:pPr>
-    </w:p>
-    <w:p>
-      <w:pPr>
-        <w:spacing w:line="360" w:lineRule="auto"/>
-        <w:ind w:firstLine="851"/>
-        <w:rPr>
-          <w:rFonts w:ascii="Times New Roman" w:hAnsi="Times New Roman" w:cs="Times New Roman"/>
-          <w:sz w:val="28"/>
-          <w:szCs w:val="28"/>
-          <w:lang w:val="en-US"/>
-        </w:rPr>
-      </w:pPr>
-      <w:r>
-        <w:rPr>
-          <w:rFonts w:ascii="Times New Roman" w:hAnsi="Times New Roman" w:cs="Times New Roman"/>
-          <w:sz w:val="28"/>
-          <w:szCs w:val="28"/>
-        </w:rPr>
-        <w:lastRenderedPageBreak/>
-        <w:t xml:space="preserve">Приложение 3 – </w:t>
-      </w:r>
-      <w:r>
-        <w:rPr>
-          <w:rFonts w:ascii="Times New Roman" w:hAnsi="Times New Roman" w:cs="Times New Roman"/>
-          <w:sz w:val="28"/>
-          <w:szCs w:val="28"/>
-          <w:lang w:val="en-US"/>
-        </w:rPr>
-        <w:t>Header.css</w:t>
+        </w:rPr>
+      </w:pPr>
+    </w:p>
+    <w:p>
+      <w:pPr>
+        <w:spacing w:line="360" w:lineRule="auto"/>
+        <w:ind w:firstLine="851"/>
+        <w:rPr>
+          <w:rFonts w:ascii="Times New Roman" w:hAnsi="Times New Roman" w:cs="Times New Roman"/>
+          <w:sz w:val="28"/>
+          <w:szCs w:val="28"/>
+        </w:rPr>
+      </w:pPr>
+    </w:p>
+    <w:p>
+      <w:pPr>
+        <w:spacing w:line="360" w:lineRule="auto"/>
+        <w:ind w:firstLine="851"/>
+        <w:rPr>
+          <w:rFonts w:ascii="Times New Roman" w:hAnsi="Times New Roman" w:cs="Times New Roman"/>
+          <w:sz w:val="28"/>
+          <w:szCs w:val="28"/>
+        </w:rPr>
+      </w:pPr>
+    </w:p>
+    <w:p>
+      <w:pPr>
+        <w:spacing w:line="360" w:lineRule="auto"/>
+        <w:ind w:firstLine="851"/>
+        <w:rPr>
+          <w:rFonts w:ascii="Times New Roman" w:hAnsi="Times New Roman" w:cs="Times New Roman"/>
+          <w:sz w:val="28"/>
+          <w:szCs w:val="28"/>
+        </w:rPr>
+      </w:pPr>
+    </w:p>
+    <w:p>
+      <w:pPr>
+        <w:spacing w:line="360" w:lineRule="auto"/>
+        <w:ind w:firstLine="851"/>
+        <w:rPr>
+          <w:rFonts w:ascii="Times New Roman" w:hAnsi="Times New Roman" w:cs="Times New Roman"/>
+          <w:sz w:val="28"/>
+          <w:szCs w:val="28"/>
+        </w:rPr>
+      </w:pPr>
+    </w:p>
+    <w:p>
+      <w:pPr>
+        <w:spacing w:line="360" w:lineRule="auto"/>
+        <w:ind w:firstLine="851"/>
+        <w:rPr>
+          <w:rFonts w:ascii="Times New Roman" w:hAnsi="Times New Roman" w:cs="Times New Roman"/>
+          <w:sz w:val="28"/>
+          <w:szCs w:val="28"/>
+        </w:rPr>
+      </w:pPr>
+    </w:p>
+    <w:p>
+      <w:pPr>
+        <w:spacing w:line="360" w:lineRule="auto"/>
+        <w:ind w:firstLine="851"/>
+        <w:rPr>
+          <w:rFonts w:ascii="Times New Roman" w:hAnsi="Times New Roman" w:cs="Times New Roman"/>
+          <w:sz w:val="28"/>
+          <w:szCs w:val="28"/>
+        </w:rPr>
+      </w:pPr>
+    </w:p>
+    <w:p>
+      <w:pPr>
+        <w:spacing w:line="360" w:lineRule="auto"/>
+        <w:ind w:firstLine="851"/>
+        <w:rPr>
+          <w:rFonts w:ascii="Times New Roman" w:hAnsi="Times New Roman" w:cs="Times New Roman"/>
+          <w:sz w:val="28"/>
+          <w:szCs w:val="28"/>
+        </w:rPr>
+      </w:pPr>
+      <w:r>
+        <w:rPr>
+          <w:rFonts w:ascii="Times New Roman" w:hAnsi="Times New Roman" w:cs="Times New Roman"/>
+          <w:sz w:val="28"/>
+          <w:szCs w:val="28"/>
+        </w:rPr>
+        <w:t>Приложение 2 – Главная страница сайта</w:t>
       </w:r>
     </w:p>
     <w:p>
@@ -26139,11 +26834,12 @@
           <w:noProof/>
           <w:lang w:eastAsia="ru-RU"/>
         </w:rPr>
+        <w:lastRenderedPageBreak/>
         <w:drawing>
-          <wp:inline distT="0" distB="0" distL="0" distR="0" wp14:anchorId="7651CA9C" wp14:editId="5BCB1F73">
-            <wp:extent cx="5324475" cy="7981950"/>
-            <wp:effectExtent l="0" t="0" r="9525" b="0"/>
-            <wp:docPr id="10" name="Рисунок 10"/>
+          <wp:inline distT="0" distB="0" distL="0" distR="0" wp14:anchorId="6E97A64E" wp14:editId="4AD3E67C">
+            <wp:extent cx="4206240" cy="8618220"/>
+            <wp:effectExtent l="0" t="0" r="3810" b="0"/>
+            <wp:docPr id="3" name="Рисунок 3"/>
             <wp:cNvGraphicFramePr>
               <a:graphicFrameLocks xmlns:a="http://schemas.openxmlformats.org/drawingml/2006/main" noChangeAspect="1"/>
             </wp:cNvGraphicFramePr>
@@ -26163,7 +26859,7 @@
                   <pic:spPr>
                     <a:xfrm>
                       <a:off x="0" y="0"/>
-                      <a:ext cx="5324475" cy="7981950"/>
+                      <a:ext cx="4206240" cy="8618220"/>
                     </a:xfrm>
                     <a:prstGeom prst="rect">
                       <a:avLst/>
@@ -26187,86 +26883,35 @@
           <w:lang w:val="en-US"/>
         </w:rPr>
       </w:pPr>
-      <w:proofErr w:type="spellStart"/>
-      <w:r>
-        <w:rPr>
-          <w:rFonts w:ascii="Times New Roman" w:hAnsi="Times New Roman" w:cs="Times New Roman"/>
-          <w:sz w:val="28"/>
-          <w:szCs w:val="28"/>
-        </w:rPr>
-        <w:t>Приложени</w:t>
-      </w:r>
-      <w:proofErr w:type="spellEnd"/>
-      <w:proofErr w:type="gramStart"/>
-      <w:r>
-        <w:rPr>
-          <w:rFonts w:ascii="Times New Roman" w:hAnsi="Times New Roman" w:cs="Times New Roman"/>
-          <w:sz w:val="28"/>
-          <w:szCs w:val="28"/>
-          <w:lang w:val="en-US"/>
-        </w:rPr>
-        <w:t>t</w:t>
-      </w:r>
-      <w:proofErr w:type="gramEnd"/>
-      <w:r>
-        <w:rPr>
-          <w:rFonts w:ascii="Times New Roman" w:hAnsi="Times New Roman" w:cs="Times New Roman"/>
-          <w:sz w:val="28"/>
-          <w:szCs w:val="28"/>
-        </w:rPr>
-        <w:t xml:space="preserve"> </w:t>
-      </w:r>
-      <w:r>
-        <w:rPr>
-          <w:rFonts w:ascii="Times New Roman" w:hAnsi="Times New Roman" w:cs="Times New Roman"/>
-          <w:sz w:val="28"/>
-          <w:szCs w:val="28"/>
-        </w:rPr>
-        <w:t>4</w:t>
-      </w:r>
-      <w:r>
-        <w:rPr>
-          <w:rFonts w:ascii="Times New Roman" w:hAnsi="Times New Roman" w:cs="Times New Roman"/>
-          <w:sz w:val="28"/>
-          <w:szCs w:val="28"/>
-        </w:rPr>
-        <w:t xml:space="preserve"> – </w:t>
-      </w:r>
-      <w:r>
-        <w:rPr>
-          <w:rFonts w:ascii="Times New Roman" w:hAnsi="Times New Roman" w:cs="Times New Roman"/>
-          <w:sz w:val="28"/>
-          <w:szCs w:val="28"/>
-          <w:lang w:val="en-US"/>
-        </w:rPr>
-        <w:t>Footer</w:t>
-      </w:r>
-      <w:r>
-        <w:rPr>
-          <w:rFonts w:ascii="Times New Roman" w:hAnsi="Times New Roman" w:cs="Times New Roman"/>
-          <w:sz w:val="28"/>
-          <w:szCs w:val="28"/>
-        </w:rPr>
-        <w:t>.</w:t>
-      </w:r>
-      <w:proofErr w:type="spellStart"/>
-      <w:r>
-        <w:rPr>
-          <w:rFonts w:ascii="Times New Roman" w:hAnsi="Times New Roman" w:cs="Times New Roman"/>
-          <w:sz w:val="28"/>
-          <w:szCs w:val="28"/>
-          <w:lang w:val="en-US"/>
-        </w:rPr>
-        <w:t>css</w:t>
-      </w:r>
-      <w:proofErr w:type="spellEnd"/>
-      <w:r>
-        <w:rPr>
-          <w:rFonts w:ascii="Times New Roman" w:hAnsi="Times New Roman" w:cs="Times New Roman"/>
-          <w:sz w:val="28"/>
-          <w:szCs w:val="28"/>
-        </w:rPr>
-        <w:t>.</w:t>
+    </w:p>
+    <w:p>
+      <w:pPr>
+        <w:spacing w:line="360" w:lineRule="auto"/>
+        <w:ind w:firstLine="851"/>
+        <w:rPr>
+          <w:rFonts w:ascii="Times New Roman" w:hAnsi="Times New Roman" w:cs="Times New Roman"/>
+          <w:sz w:val="28"/>
+          <w:szCs w:val="28"/>
+          <w:lang w:val="en-US"/>
+        </w:rPr>
+      </w:pPr>
+      <w:r>
+        <w:rPr>
+          <w:rFonts w:ascii="Times New Roman" w:hAnsi="Times New Roman" w:cs="Times New Roman"/>
+          <w:sz w:val="28"/>
+          <w:szCs w:val="28"/>
+        </w:rPr>
+        <w:lastRenderedPageBreak/>
+        <w:t xml:space="preserve">Приложение 3 – </w:t>
+      </w:r>
+      <w:r>
+        <w:rPr>
+          <w:rFonts w:ascii="Times New Roman" w:hAnsi="Times New Roman" w:cs="Times New Roman"/>
+          <w:sz w:val="28"/>
+          <w:szCs w:val="28"/>
+          <w:lang w:val="en-US"/>
+        </w:rPr>
+        <w:t>Header.css</w:t>
       </w:r>
     </w:p>
     <w:p>
@@ -26285,12 +26930,11 @@
           <w:noProof/>
           <w:lang w:eastAsia="ru-RU"/>
         </w:rPr>
-        <w:lastRenderedPageBreak/>
         <w:drawing>
-          <wp:inline distT="0" distB="0" distL="0" distR="0" wp14:anchorId="2FE6781B" wp14:editId="3D295719">
-            <wp:extent cx="5172075" cy="7610475"/>
-            <wp:effectExtent l="0" t="0" r="9525" b="9525"/>
-            <wp:docPr id="14" name="Рисунок 14"/>
+          <wp:inline distT="0" distB="0" distL="0" distR="0" wp14:anchorId="7651CA9C" wp14:editId="5BCB1F73">
+            <wp:extent cx="5324475" cy="7981950"/>
+            <wp:effectExtent l="0" t="0" r="9525" b="0"/>
+            <wp:docPr id="10" name="Рисунок 10"/>
             <wp:cNvGraphicFramePr>
               <a:graphicFrameLocks xmlns:a="http://schemas.openxmlformats.org/drawingml/2006/main" noChangeAspect="1"/>
             </wp:cNvGraphicFramePr>
@@ -26310,7 +26954,7 @@
                   <pic:spPr>
                     <a:xfrm>
                       <a:off x="0" y="0"/>
-                      <a:ext cx="5172075" cy="7610475"/>
+                      <a:ext cx="5324475" cy="7981950"/>
                     </a:xfrm>
                     <a:prstGeom prst="rect">
                       <a:avLst/>
@@ -26331,6 +26975,7 @@
           <w:rFonts w:ascii="Times New Roman" w:hAnsi="Times New Roman" w:cs="Times New Roman"/>
           <w:sz w:val="28"/>
           <w:szCs w:val="28"/>
+          <w:lang w:val="en-US"/>
         </w:rPr>
       </w:pPr>
       <w:r>
@@ -26363,7 +27008,7 @@
           <w:sz w:val="28"/>
           <w:szCs w:val="28"/>
         </w:rPr>
-        <w:t>5</w:t>
+        <w:t>4</w:t>
       </w:r>
       <w:r>
         <w:rPr>
@@ -26380,7 +27025,7 @@
           <w:szCs w:val="28"/>
           <w:lang w:val="en-US"/>
         </w:rPr>
-        <w:t>Main</w:t>
+        <w:t>Footer</w:t>
       </w:r>
       <w:r>
         <w:rPr>
@@ -26418,6 +27063,7 @@
           <w:rFonts w:ascii="Times New Roman" w:hAnsi="Times New Roman" w:cs="Times New Roman"/>
           <w:sz w:val="28"/>
           <w:szCs w:val="28"/>
+          <w:lang w:val="en-US"/>
         </w:rPr>
       </w:pPr>
       <w:r>
@@ -26427,10 +27073,10 @@
         </w:rPr>
         <w:lastRenderedPageBreak/>
         <w:drawing>
-          <wp:inline distT="0" distB="0" distL="0" distR="0" wp14:anchorId="777DF878" wp14:editId="67A61940">
-            <wp:extent cx="4437380" cy="8618220"/>
-            <wp:effectExtent l="0" t="0" r="1270" b="0"/>
-            <wp:docPr id="16" name="Рисунок 16"/>
+          <wp:inline distT="0" distB="0" distL="0" distR="0" wp14:anchorId="2FE6781B" wp14:editId="3D295719">
+            <wp:extent cx="5172075" cy="7610475"/>
+            <wp:effectExtent l="0" t="0" r="9525" b="9525"/>
+            <wp:docPr id="14" name="Рисунок 14"/>
             <wp:cNvGraphicFramePr>
               <a:graphicFrameLocks xmlns:a="http://schemas.openxmlformats.org/drawingml/2006/main" noChangeAspect="1"/>
             </wp:cNvGraphicFramePr>
@@ -26450,7 +27096,7 @@
                   <pic:spPr>
                     <a:xfrm>
                       <a:off x="0" y="0"/>
-                      <a:ext cx="4437380" cy="8618220"/>
+                      <a:ext cx="5172075" cy="7610475"/>
                     </a:xfrm>
                     <a:prstGeom prst="rect">
                       <a:avLst/>
@@ -26473,16 +27119,91 @@
           <w:szCs w:val="28"/>
         </w:rPr>
       </w:pPr>
-    </w:p>
-    <w:p>
-      <w:pPr>
-        <w:spacing w:line="360" w:lineRule="auto"/>
-        <w:ind w:firstLine="851"/>
-        <w:rPr>
-          <w:rFonts w:ascii="Times New Roman" w:hAnsi="Times New Roman" w:cs="Times New Roman"/>
-          <w:sz w:val="28"/>
-          <w:szCs w:val="28"/>
-          <w:lang w:val="en-US"/>
+      <w:r>
+        <w:rPr>
+          <w:rFonts w:ascii="Times New Roman" w:hAnsi="Times New Roman" w:cs="Times New Roman"/>
+          <w:sz w:val="28"/>
+          <w:szCs w:val="28"/>
+        </w:rPr>
+        <w:t>Приложени</w:t>
+      </w:r>
+      <w:r>
+        <w:rPr>
+          <w:rFonts w:ascii="Times New Roman" w:hAnsi="Times New Roman" w:cs="Times New Roman"/>
+          <w:sz w:val="28"/>
+          <w:szCs w:val="28"/>
+        </w:rPr>
+        <w:t>е</w:t>
+      </w:r>
+      <w:r>
+        <w:rPr>
+          <w:rFonts w:ascii="Times New Roman" w:hAnsi="Times New Roman" w:cs="Times New Roman"/>
+          <w:sz w:val="28"/>
+          <w:szCs w:val="28"/>
+        </w:rPr>
+        <w:t xml:space="preserve"> </w:t>
+      </w:r>
+      <w:r>
+        <w:rPr>
+          <w:rFonts w:ascii="Times New Roman" w:hAnsi="Times New Roman" w:cs="Times New Roman"/>
+          <w:sz w:val="28"/>
+          <w:szCs w:val="28"/>
+        </w:rPr>
+        <w:t>5</w:t>
+      </w:r>
+      <w:r>
+        <w:rPr>
+          <w:rFonts w:ascii="Times New Roman" w:hAnsi="Times New Roman" w:cs="Times New Roman"/>
+          <w:sz w:val="28"/>
+          <w:szCs w:val="28"/>
+        </w:rPr>
+        <w:t xml:space="preserve"> – </w:t>
+      </w:r>
+      <w:r>
+        <w:rPr>
+          <w:rFonts w:ascii="Times New Roman" w:hAnsi="Times New Roman" w:cs="Times New Roman"/>
+          <w:sz w:val="28"/>
+          <w:szCs w:val="28"/>
+          <w:lang w:val="en-US"/>
+        </w:rPr>
+        <w:t>Main</w:t>
+      </w:r>
+      <w:r>
+        <w:rPr>
+          <w:rFonts w:ascii="Times New Roman" w:hAnsi="Times New Roman" w:cs="Times New Roman"/>
+          <w:sz w:val="28"/>
+          <w:szCs w:val="28"/>
+        </w:rPr>
+        <w:t>.</w:t>
+      </w:r>
+      <w:proofErr w:type="spellStart"/>
+      <w:r>
+        <w:rPr>
+          <w:rFonts w:ascii="Times New Roman" w:hAnsi="Times New Roman" w:cs="Times New Roman"/>
+          <w:sz w:val="28"/>
+          <w:szCs w:val="28"/>
+          <w:lang w:val="en-US"/>
+        </w:rPr>
+        <w:t>css</w:t>
+      </w:r>
+      <w:proofErr w:type="spellEnd"/>
+      <w:r>
+        <w:rPr>
+          <w:rFonts w:ascii="Times New Roman" w:hAnsi="Times New Roman" w:cs="Times New Roman"/>
+          <w:sz w:val="28"/>
+          <w:szCs w:val="28"/>
+        </w:rPr>
+        <w:t>.</w:t>
+      </w:r>
+    </w:p>
+    <w:p>
+      <w:pPr>
+        <w:spacing w:line="360" w:lineRule="auto"/>
+        <w:ind w:firstLine="851"/>
+        <w:rPr>
+          <w:rFonts w:ascii="Times New Roman" w:hAnsi="Times New Roman" w:cs="Times New Roman"/>
+          <w:sz w:val="28"/>
+          <w:szCs w:val="28"/>
         </w:rPr>
       </w:pPr>
       <w:r>
@@ -26492,10 +27213,10 @@
         </w:rPr>
         <w:lastRenderedPageBreak/>
         <w:drawing>
-          <wp:inline distT="0" distB="0" distL="0" distR="0" wp14:anchorId="4CC48950" wp14:editId="3B64C7F5">
-            <wp:extent cx="4800600" cy="8086725"/>
-            <wp:effectExtent l="0" t="0" r="0" b="9525"/>
-            <wp:docPr id="17" name="Рисунок 17"/>
+          <wp:inline distT="0" distB="0" distL="0" distR="0" wp14:anchorId="777DF878" wp14:editId="67A61940">
+            <wp:extent cx="4437380" cy="8618220"/>
+            <wp:effectExtent l="0" t="0" r="1270" b="0"/>
+            <wp:docPr id="16" name="Рисунок 16"/>
             <wp:cNvGraphicFramePr>
               <a:graphicFrameLocks xmlns:a="http://schemas.openxmlformats.org/drawingml/2006/main" noChangeAspect="1"/>
             </wp:cNvGraphicFramePr>
@@ -26515,7 +27236,7 @@
                   <pic:spPr>
                     <a:xfrm>
                       <a:off x="0" y="0"/>
-                      <a:ext cx="4800600" cy="8086725"/>
+                      <a:ext cx="4437380" cy="8618220"/>
                     </a:xfrm>
                     <a:prstGeom prst="rect">
                       <a:avLst/>
@@ -26538,73 +27259,6 @@
           <w:szCs w:val="28"/>
         </w:rPr>
       </w:pPr>
-      <w:r>
-        <w:rPr>
-          <w:rFonts w:ascii="Times New Roman" w:hAnsi="Times New Roman" w:cs="Times New Roman"/>
-          <w:sz w:val="28"/>
-          <w:szCs w:val="28"/>
-        </w:rPr>
-        <w:t>Приложение</w:t>
-      </w:r>
-      <w:r>
-        <w:rPr>
-          <w:rFonts w:ascii="Times New Roman" w:hAnsi="Times New Roman" w:cs="Times New Roman"/>
-          <w:sz w:val="28"/>
-          <w:szCs w:val="28"/>
-        </w:rPr>
-        <w:t xml:space="preserve"> </w:t>
-      </w:r>
-      <w:r>
-        <w:rPr>
-          <w:rFonts w:ascii="Times New Roman" w:hAnsi="Times New Roman" w:cs="Times New Roman"/>
-          <w:sz w:val="28"/>
-          <w:szCs w:val="28"/>
-        </w:rPr>
-        <w:t>6</w:t>
-      </w:r>
-      <w:r>
-        <w:rPr>
-          <w:rFonts w:ascii="Times New Roman" w:hAnsi="Times New Roman" w:cs="Times New Roman"/>
-          <w:sz w:val="28"/>
-          <w:szCs w:val="28"/>
-        </w:rPr>
-        <w:t xml:space="preserve"> – </w:t>
-      </w:r>
-      <w:r>
-        <w:rPr>
-          <w:rFonts w:ascii="Times New Roman" w:hAnsi="Times New Roman" w:cs="Times New Roman"/>
-          <w:sz w:val="28"/>
-          <w:szCs w:val="28"/>
-          <w:lang w:val="en-US"/>
-        </w:rPr>
-        <w:t>Card</w:t>
-      </w:r>
-      <w:r>
-        <w:rPr>
-          <w:rFonts w:ascii="Times New Roman" w:hAnsi="Times New Roman" w:cs="Times New Roman"/>
-          <w:sz w:val="28"/>
-          <w:szCs w:val="28"/>
-        </w:rPr>
-        <w:t>.</w:t>
-      </w:r>
-      <w:proofErr w:type="spellStart"/>
-      <w:r>
-        <w:rPr>
-          <w:rFonts w:ascii="Times New Roman" w:hAnsi="Times New Roman" w:cs="Times New Roman"/>
-          <w:sz w:val="28"/>
-          <w:szCs w:val="28"/>
-        </w:rPr>
-        <w:t>css</w:t>
-      </w:r>
-      <w:proofErr w:type="spellEnd"/>
-      <w:r>
-        <w:rPr>
-          <w:rFonts w:ascii="Times New Roman" w:hAnsi="Times New Roman" w:cs="Times New Roman"/>
-          <w:sz w:val="28"/>
-          <w:szCs w:val="28"/>
-        </w:rPr>
-        <w:t>.</w:t>
-      </w:r>
     </w:p>
     <w:p>
       <w:pPr>
@@ -26624,10 +27278,10 @@
         </w:rPr>
         <w:lastRenderedPageBreak/>
         <w:drawing>
-          <wp:inline distT="0" distB="0" distL="0" distR="0" wp14:anchorId="7213FAE0" wp14:editId="4D3D6007">
-            <wp:extent cx="5974715" cy="8618220"/>
-            <wp:effectExtent l="0" t="0" r="6985" b="0"/>
-            <wp:docPr id="20" name="Рисунок 20"/>
+          <wp:inline distT="0" distB="0" distL="0" distR="0" wp14:anchorId="4CC48950" wp14:editId="3B64C7F5">
+            <wp:extent cx="4800600" cy="8086725"/>
+            <wp:effectExtent l="0" t="0" r="0" b="9525"/>
+            <wp:docPr id="17" name="Рисунок 17"/>
             <wp:cNvGraphicFramePr>
               <a:graphicFrameLocks xmlns:a="http://schemas.openxmlformats.org/drawingml/2006/main" noChangeAspect="1"/>
             </wp:cNvGraphicFramePr>
@@ -26647,7 +27301,7 @@
                   <pic:spPr>
                     <a:xfrm>
                       <a:off x="0" y="0"/>
-                      <a:ext cx="5974715" cy="8618220"/>
+                      <a:ext cx="4800600" cy="8086725"/>
                     </a:xfrm>
                     <a:prstGeom prst="rect">
                       <a:avLst/>
@@ -26662,34 +27316,91 @@
     </w:p>
     <w:p>
       <w:pPr>
-        <w:tabs>
-          <w:tab w:val="left" w:pos="1410"/>
-        </w:tabs>
-        <w:rPr>
-          <w:rFonts w:ascii="Times New Roman" w:hAnsi="Times New Roman" w:cs="Times New Roman"/>
-          <w:sz w:val="28"/>
-          <w:szCs w:val="28"/>
-        </w:rPr>
-      </w:pPr>
-      <w:r>
-        <w:rPr>
-          <w:rFonts w:ascii="Times New Roman" w:hAnsi="Times New Roman" w:cs="Times New Roman"/>
-          <w:sz w:val="28"/>
-          <w:szCs w:val="28"/>
-          <w:lang w:val="en-US"/>
-        </w:rPr>
-        <w:tab/>
-      </w:r>
-    </w:p>
-    <w:p>
-      <w:pPr>
-        <w:tabs>
-          <w:tab w:val="left" w:pos="1410"/>
-        </w:tabs>
-        <w:rPr>
-          <w:rFonts w:ascii="Times New Roman" w:hAnsi="Times New Roman" w:cs="Times New Roman"/>
-          <w:sz w:val="28"/>
-          <w:szCs w:val="28"/>
+        <w:spacing w:line="360" w:lineRule="auto"/>
+        <w:ind w:firstLine="851"/>
+        <w:rPr>
+          <w:rFonts w:ascii="Times New Roman" w:hAnsi="Times New Roman" w:cs="Times New Roman"/>
+          <w:sz w:val="28"/>
+          <w:szCs w:val="28"/>
+        </w:rPr>
+      </w:pPr>
+      <w:r>
+        <w:rPr>
+          <w:rFonts w:ascii="Times New Roman" w:hAnsi="Times New Roman" w:cs="Times New Roman"/>
+          <w:sz w:val="28"/>
+          <w:szCs w:val="28"/>
+        </w:rPr>
+        <w:t>Приложение</w:t>
+      </w:r>
+      <w:r>
+        <w:rPr>
+          <w:rFonts w:ascii="Times New Roman" w:hAnsi="Times New Roman" w:cs="Times New Roman"/>
+          <w:sz w:val="28"/>
+          <w:szCs w:val="28"/>
+        </w:rPr>
+        <w:t xml:space="preserve"> </w:t>
+      </w:r>
+      <w:r>
+        <w:rPr>
+          <w:rFonts w:ascii="Times New Roman" w:hAnsi="Times New Roman" w:cs="Times New Roman"/>
+          <w:sz w:val="28"/>
+          <w:szCs w:val="28"/>
+        </w:rPr>
+        <w:t>6</w:t>
+      </w:r>
+      <w:r>
+        <w:rPr>
+          <w:rFonts w:ascii="Times New Roman" w:hAnsi="Times New Roman" w:cs="Times New Roman"/>
+          <w:sz w:val="28"/>
+          <w:szCs w:val="28"/>
+        </w:rPr>
+        <w:t xml:space="preserve"> – </w:t>
+      </w:r>
+      <w:r>
+        <w:rPr>
+          <w:rFonts w:ascii="Times New Roman" w:hAnsi="Times New Roman" w:cs="Times New Roman"/>
+          <w:sz w:val="28"/>
+          <w:szCs w:val="28"/>
+          <w:lang w:val="en-US"/>
+        </w:rPr>
+        <w:t>Card</w:t>
+      </w:r>
+      <w:r>
+        <w:rPr>
+          <w:rFonts w:ascii="Times New Roman" w:hAnsi="Times New Roman" w:cs="Times New Roman"/>
+          <w:sz w:val="28"/>
+          <w:szCs w:val="28"/>
+        </w:rPr>
+        <w:t>.</w:t>
+      </w:r>
+      <w:proofErr w:type="spellStart"/>
+      <w:r>
+        <w:rPr>
+          <w:rFonts w:ascii="Times New Roman" w:hAnsi="Times New Roman" w:cs="Times New Roman"/>
+          <w:sz w:val="28"/>
+          <w:szCs w:val="28"/>
+        </w:rPr>
+        <w:t>css</w:t>
+      </w:r>
+      <w:proofErr w:type="spellEnd"/>
+      <w:r>
+        <w:rPr>
+          <w:rFonts w:ascii="Times New Roman" w:hAnsi="Times New Roman" w:cs="Times New Roman"/>
+          <w:sz w:val="28"/>
+          <w:szCs w:val="28"/>
+        </w:rPr>
+        <w:t>.</w:t>
+      </w:r>
+    </w:p>
+    <w:p>
+      <w:pPr>
+        <w:spacing w:line="360" w:lineRule="auto"/>
+        <w:ind w:firstLine="851"/>
+        <w:rPr>
+          <w:rFonts w:ascii="Times New Roman" w:hAnsi="Times New Roman" w:cs="Times New Roman"/>
+          <w:sz w:val="28"/>
+          <w:szCs w:val="28"/>
+          <w:lang w:val="en-US"/>
         </w:rPr>
       </w:pPr>
       <w:r>
@@ -26699,10 +27410,10 @@
         </w:rPr>
         <w:lastRenderedPageBreak/>
         <w:drawing>
-          <wp:inline distT="0" distB="0" distL="0" distR="0" wp14:anchorId="0B1DB825" wp14:editId="1B48AEFE">
-            <wp:extent cx="5131435" cy="8618220"/>
-            <wp:effectExtent l="0" t="0" r="0" b="0"/>
-            <wp:docPr id="21" name="Рисунок 21"/>
+          <wp:inline distT="0" distB="0" distL="0" distR="0" wp14:anchorId="7213FAE0" wp14:editId="4D3D6007">
+            <wp:extent cx="5974715" cy="8618220"/>
+            <wp:effectExtent l="0" t="0" r="6985" b="0"/>
+            <wp:docPr id="20" name="Рисунок 20"/>
             <wp:cNvGraphicFramePr>
               <a:graphicFrameLocks xmlns:a="http://schemas.openxmlformats.org/drawingml/2006/main" noChangeAspect="1"/>
             </wp:cNvGraphicFramePr>
@@ -26722,6 +27433,81 @@
                   <pic:spPr>
                     <a:xfrm>
                       <a:off x="0" y="0"/>
+                      <a:ext cx="5974715" cy="8618220"/>
+                    </a:xfrm>
+                    <a:prstGeom prst="rect">
+                      <a:avLst/>
+                    </a:prstGeom>
+                  </pic:spPr>
+                </pic:pic>
+              </a:graphicData>
+            </a:graphic>
+          </wp:inline>
+        </w:drawing>
+      </w:r>
+    </w:p>
+    <w:p>
+      <w:pPr>
+        <w:tabs>
+          <w:tab w:val="left" w:pos="1410"/>
+        </w:tabs>
+        <w:rPr>
+          <w:rFonts w:ascii="Times New Roman" w:hAnsi="Times New Roman" w:cs="Times New Roman"/>
+          <w:sz w:val="28"/>
+          <w:szCs w:val="28"/>
+        </w:rPr>
+      </w:pPr>
+      <w:r>
+        <w:rPr>
+          <w:rFonts w:ascii="Times New Roman" w:hAnsi="Times New Roman" w:cs="Times New Roman"/>
+          <w:sz w:val="28"/>
+          <w:szCs w:val="28"/>
+          <w:lang w:val="en-US"/>
+        </w:rPr>
+        <w:tab/>
+      </w:r>
+    </w:p>
+    <w:p>
+      <w:pPr>
+        <w:tabs>
+          <w:tab w:val="left" w:pos="1410"/>
+        </w:tabs>
+        <w:rPr>
+          <w:rFonts w:ascii="Times New Roman" w:hAnsi="Times New Roman" w:cs="Times New Roman"/>
+          <w:sz w:val="28"/>
+          <w:szCs w:val="28"/>
+        </w:rPr>
+      </w:pPr>
+      <w:r>
+        <w:rPr>
+          <w:noProof/>
+          <w:lang w:eastAsia="ru-RU"/>
+        </w:rPr>
+        <w:lastRenderedPageBreak/>
+        <w:drawing>
+          <wp:inline distT="0" distB="0" distL="0" distR="0" wp14:anchorId="0B1DB825" wp14:editId="1B48AEFE">
+            <wp:extent cx="5131435" cy="8618220"/>
+            <wp:effectExtent l="0" t="0" r="0" b="0"/>
+            <wp:docPr id="21" name="Рисунок 21"/>
+            <wp:cNvGraphicFramePr>
+              <a:graphicFrameLocks xmlns:a="http://schemas.openxmlformats.org/drawingml/2006/main" noChangeAspect="1"/>
+            </wp:cNvGraphicFramePr>
+            <a:graphic xmlns:a="http://schemas.openxmlformats.org/drawingml/2006/main">
+              <a:graphicData uri="http://schemas.openxmlformats.org/drawingml/2006/picture">
+                <pic:pic xmlns:pic="http://schemas.openxmlformats.org/drawingml/2006/picture">
+                  <pic:nvPicPr>
+                    <pic:cNvPr id="0" name=""/>
+                    <pic:cNvPicPr/>
+                  </pic:nvPicPr>
+                  <pic:blipFill>
+                    <a:blip r:embed="rId35"/>
+                    <a:stretch>
+                      <a:fillRect/>
+                    </a:stretch>
+                  </pic:blipFill>
+                  <pic:spPr>
+                    <a:xfrm>
+                      <a:off x="0" y="0"/>
                       <a:ext cx="5131435" cy="8618220"/>
                     </a:xfrm>
                     <a:prstGeom prst="rect">
@@ -26734,11 +27520,121 @@
           </wp:inline>
         </w:drawing>
       </w:r>
+    </w:p>
+    <w:p>
+      <w:pPr>
+        <w:tabs>
+          <w:tab w:val="left" w:pos="1410"/>
+        </w:tabs>
+        <w:rPr>
+          <w:rFonts w:ascii="Times New Roman" w:hAnsi="Times New Roman" w:cs="Times New Roman"/>
+          <w:sz w:val="28"/>
+          <w:szCs w:val="28"/>
+        </w:rPr>
+      </w:pPr>
+    </w:p>
+    <w:p>
+      <w:pPr>
+        <w:tabs>
+          <w:tab w:val="left" w:pos="1410"/>
+        </w:tabs>
+        <w:rPr>
+          <w:rFonts w:ascii="Times New Roman" w:hAnsi="Times New Roman" w:cs="Times New Roman"/>
+          <w:sz w:val="28"/>
+          <w:szCs w:val="28"/>
+        </w:rPr>
+      </w:pPr>
+      <w:r>
+        <w:rPr>
+          <w:rFonts w:ascii="Times New Roman" w:hAnsi="Times New Roman" w:cs="Times New Roman"/>
+          <w:sz w:val="28"/>
+          <w:szCs w:val="28"/>
+        </w:rPr>
+        <w:lastRenderedPageBreak/>
+        <w:t xml:space="preserve">Приложение </w:t>
+      </w:r>
+      <w:r>
+        <w:rPr>
+          <w:rFonts w:ascii="Times New Roman" w:hAnsi="Times New Roman" w:cs="Times New Roman"/>
+          <w:sz w:val="28"/>
+          <w:szCs w:val="28"/>
+        </w:rPr>
+        <w:t xml:space="preserve">7 – </w:t>
+      </w:r>
+      <w:r>
+        <w:rPr>
+          <w:rFonts w:ascii="Times New Roman" w:hAnsi="Times New Roman" w:cs="Times New Roman"/>
+          <w:sz w:val="28"/>
+          <w:szCs w:val="28"/>
+        </w:rPr>
+        <w:t>Adventages</w:t>
+      </w:r>
+      <w:r>
+        <w:rPr>
+          <w:rFonts w:ascii="Times New Roman" w:hAnsi="Times New Roman" w:cs="Times New Roman"/>
+          <w:sz w:val="28"/>
+          <w:szCs w:val="28"/>
+        </w:rPr>
+        <w:t>.css.</w:t>
+      </w:r>
+    </w:p>
+    <w:p>
+      <w:pPr>
+        <w:tabs>
+          <w:tab w:val="left" w:pos="1410"/>
+        </w:tabs>
+        <w:rPr>
+          <w:rFonts w:ascii="Times New Roman" w:hAnsi="Times New Roman" w:cs="Times New Roman"/>
+          <w:sz w:val="28"/>
+          <w:szCs w:val="28"/>
+        </w:rPr>
+      </w:pPr>
+      <w:r>
+        <w:rPr>
+          <w:noProof/>
+          <w:lang w:eastAsia="ru-RU"/>
+        </w:rPr>
+        <w:drawing>
+          <wp:inline distT="0" distB="0" distL="0" distR="0" wp14:anchorId="00325FD8" wp14:editId="643BB448">
+            <wp:extent cx="5476875" cy="7886700"/>
+            <wp:effectExtent l="0" t="0" r="9525" b="0"/>
+            <wp:docPr id="23" name="Рисунок 23"/>
+            <wp:cNvGraphicFramePr>
+              <a:graphicFrameLocks xmlns:a="http://schemas.openxmlformats.org/drawingml/2006/main" noChangeAspect="1"/>
+            </wp:cNvGraphicFramePr>
+            <a:graphic xmlns:a="http://schemas.openxmlformats.org/drawingml/2006/main">
+              <a:graphicData uri="http://schemas.openxmlformats.org/drawingml/2006/picture">
+                <pic:pic xmlns:pic="http://schemas.openxmlformats.org/drawingml/2006/picture">
+                  <pic:nvPicPr>
+                    <pic:cNvPr id="0" name=""/>
+                    <pic:cNvPicPr/>
+                  </pic:nvPicPr>
+                  <pic:blipFill>
+                    <a:blip r:embed="rId36"/>
+                    <a:stretch>
+                      <a:fillRect/>
+                    </a:stretch>
+                  </pic:blipFill>
+                  <pic:spPr>
+                    <a:xfrm>
+                      <a:off x="0" y="0"/>
+                      <a:ext cx="5476875" cy="7886700"/>
+                    </a:xfrm>
+                    <a:prstGeom prst="rect">
+                      <a:avLst/>
+                    </a:prstGeom>
+                  </pic:spPr>
+                </pic:pic>
+              </a:graphicData>
+            </a:graphic>
+          </wp:inline>
+        </w:drawing>
+      </w:r>
       <w:bookmarkStart w:id="0" w:name="_GoBack"/>
       <w:bookmarkEnd w:id="0"/>
     </w:p>
     <w:sectPr>
-      <w:footerReference w:type="default" r:id="rId35"/>
+      <w:footerReference w:type="default" r:id="rId37"/>
       <w:pgSz w:w="11906" w:h="16838"/>
       <w:pgMar w:top="1134" w:right="567" w:bottom="1134" w:left="1701" w:header="709" w:footer="709" w:gutter="0"/>
       <w:cols w:space="708"/>
@@ -26802,7 +27698,7 @@
           <w:rPr>
             <w:noProof/>
           </w:rPr>
-          <w:t>54</w:t>
+          <w:t>58</w:t>
         </w:r>
         <w:r>
           <w:fldChar w:fldCharType="end"/>

</xml_diff>